<commit_message>
Add a reference to Marvin Haberland's case
</commit_message>
<xml_diff>
--- a/en/A Climate Counternarrative.docx
+++ b/en/A Climate Counternarrative.docx
@@ -8537,7 +8537,42 @@
         <w:rPr>
           <w:rtl w:val="0"/>
         </w:rPr>
-        <w:t>would-be benefits build on shaky foundations.</w:t>
+        <w:t xml:space="preserve">would-be benefits build on </w:t>
+      </w:r>
+      <w:r>
+        <w:rPr>
+          <w:rStyle w:val="Hyperlink.0"/>
+        </w:rPr>
+        <w:fldChar w:fldCharType="begin" w:fldLock="0"/>
+      </w:r>
+      <w:r>
+        <w:rPr>
+          <w:rStyle w:val="Hyperlink.0"/>
+        </w:rPr>
+        <w:instrText xml:space="preserve"> HYPERLINK "https://truthcomestolight.com/marvin-haberland-katie-sugak-on-the-court-case-against-virology-april-26-2023-in-hamburg-germany/"</w:instrText>
+      </w:r>
+      <w:r>
+        <w:rPr>
+          <w:rStyle w:val="Hyperlink.0"/>
+        </w:rPr>
+        <w:fldChar w:fldCharType="separate" w:fldLock="0"/>
+      </w:r>
+      <w:r>
+        <w:rPr>
+          <w:rStyle w:val="Hyperlink.0"/>
+          <w:rtl w:val="0"/>
+        </w:rPr>
+        <w:t>shaky foundations</w:t>
+      </w:r>
+      <w:r>
+        <w:rPr/>
+        <w:fldChar w:fldCharType="end" w:fldLock="0"/>
+      </w:r>
+      <w:r>
+        <w:rPr>
+          <w:rtl w:val="0"/>
+        </w:rPr>
+        <w:t xml:space="preserve"> [43].</w:t>
       </w:r>
     </w:p>
     <w:p>
@@ -8800,7 +8835,7 @@
         <w:rPr>
           <w:rtl w:val="0"/>
         </w:rPr>
-        <w:t xml:space="preserve"> [43] [44] that they are enabling would likely be a stretch for a court case.  But it might bring them to think about what they</w:t>
+        <w:t xml:space="preserve"> [44] [45] that they are enabling would likely be a stretch for a court case.  But it might bring them to think about what they</w:t>
       </w:r>
       <w:r>
         <w:rPr>
@@ -9153,7 +9188,7 @@
         <w:rPr>
           <w:rtl w:val="0"/>
         </w:rPr>
-        <w:t>45</w:t>
+        <w:t>46</w:t>
       </w:r>
       <w:r>
         <w:rPr>
@@ -9236,7 +9271,7 @@
         <w:rPr>
           <w:rtl w:val="0"/>
         </w:rPr>
-        <w:t>46</w:t>
+        <w:t>47</w:t>
       </w:r>
       <w:r>
         <w:rPr>
@@ -9746,7 +9781,7 @@
         <w:rPr>
           <w:rtl w:val="0"/>
         </w:rPr>
-        <w:t>47</w:t>
+        <w:t>48</w:t>
       </w:r>
       <w:r>
         <w:rPr>
@@ -9819,7 +9854,7 @@
         <w:rPr>
           <w:rtl w:val="0"/>
         </w:rPr>
-        <w:t>48</w:t>
+        <w:t>49</w:t>
       </w:r>
       <w:r>
         <w:rPr>
@@ -10289,7 +10324,7 @@
         <w:rPr>
           <w:rtl w:val="0"/>
         </w:rPr>
-        <w:t xml:space="preserve"> [49].  T</w:t>
+        <w:t xml:space="preserve"> [50].  T</w:t>
       </w:r>
       <w:r>
         <w:rPr>
@@ -10348,7 +10383,7 @@
         <w:rPr>
           <w:rtl w:val="0"/>
         </w:rPr>
-        <w:t xml:space="preserve"> [50].</w:t>
+        <w:t xml:space="preserve"> [51].</w:t>
       </w:r>
     </w:p>
     <w:p>
@@ -10419,7 +10454,7 @@
         <w:rPr>
           <w:rtl w:val="0"/>
         </w:rPr>
-        <w:t xml:space="preserve"> [51] are </w:t>
+        <w:t xml:space="preserve"> [52] are </w:t>
       </w:r>
       <w:r>
         <w:rPr>
@@ -10454,7 +10489,7 @@
         <w:rPr>
           <w:rtl w:val="0"/>
         </w:rPr>
-        <w:t xml:space="preserve"> [52] towards a </w:t>
+        <w:t xml:space="preserve"> [53] towards a </w:t>
       </w:r>
       <w:r>
         <w:rPr>
@@ -10489,7 +10524,7 @@
         <w:rPr>
           <w:rtl w:val="0"/>
         </w:rPr>
-        <w:t xml:space="preserve"> [53].</w:t>
+        <w:t xml:space="preserve"> [54].</w:t>
       </w:r>
     </w:p>
     <w:p>
@@ -10621,7 +10656,7 @@
         <w:rPr>
           <w:rtl w:val="0"/>
         </w:rPr>
-        <w:t xml:space="preserve"> [54] and this work put </w:t>
+        <w:t xml:space="preserve"> [55] and this work put </w:t>
       </w:r>
       <w:r>
         <w:rPr>
@@ -15899,69 +15934,129 @@
       <w:r>
         <w:rPr>
           <w:rtl w:val="0"/>
-          <w:lang w:val="pt-PT"/>
-        </w:rPr>
-        <w:t>Ogada, Mordecai</w:t>
-      </w:r>
-      <w:r>
-        <w:rPr>
-          <w:rtl w:val="0"/>
-        </w:rPr>
-        <w:t xml:space="preserve">. </w:t>
-      </w:r>
-      <w:r>
-        <w:rPr>
-          <w:rtl w:val="0"/>
-        </w:rPr>
-        <w:t xml:space="preserve"> A Dark Truth: The racist dynamic at the heart of Kenya</w:t>
-      </w:r>
-      <w:r>
-        <w:rPr>
-          <w:rtl w:val="0"/>
-        </w:rPr>
-        <w:t>’</w:t>
-      </w:r>
-      <w:r>
-        <w:rPr>
-          <w:rtl w:val="0"/>
-        </w:rPr>
-        <w:t>s conservation practices and policies</w:t>
-      </w:r>
-      <w:r>
-        <w:rPr>
-          <w:rtl w:val="0"/>
-        </w:rPr>
-        <w:t xml:space="preserve">. </w:t>
-      </w:r>
-      <w:r>
-        <w:rPr>
-          <w:rtl w:val="0"/>
-        </w:rPr>
-        <w:t xml:space="preserve"> The Elephant</w:t>
-      </w:r>
-      <w:r>
-        <w:rPr>
-          <w:rtl w:val="0"/>
-        </w:rPr>
-        <w:t>, 2018</w:t>
-      </w:r>
-      <w:r>
-        <w:rPr>
-          <w:rtl w:val="0"/>
-        </w:rPr>
-        <w:t>.</w:t>
-      </w:r>
-      <w:r>
-        <w:rPr>
-          <w:rtl w:val="0"/>
-        </w:rPr>
-        <w:t xml:space="preserve">  </w:t>
-      </w:r>
-      <w:r>
-        <w:rPr>
-          <w:rtl w:val="0"/>
-        </w:rPr>
-        <w:t xml:space="preserve">Available from: </w:t>
+        </w:rPr>
+        <w:t>M</w:t>
+      </w:r>
+      <w:r>
+        <w:rPr>
+          <w:rtl w:val="0"/>
+        </w:rPr>
+        <w:t>arvin Haberland &amp; Katie Sugak: On</w:t>
+      </w:r>
+      <w:r>
+        <w:rPr>
+          <w:rtl w:val="0"/>
+        </w:rPr>
+        <w:t xml:space="preserve"> </w:t>
+      </w:r>
+      <w:r>
+        <w:rPr>
+          <w:rtl w:val="0"/>
+        </w:rPr>
+        <w:t>The</w:t>
+      </w:r>
+      <w:r>
+        <w:rPr>
+          <w:rtl w:val="0"/>
+        </w:rPr>
+        <w:t xml:space="preserve"> C</w:t>
+      </w:r>
+      <w:r>
+        <w:rPr>
+          <w:rtl w:val="0"/>
+        </w:rPr>
+        <w:t>ourt</w:t>
+      </w:r>
+      <w:r>
+        <w:rPr>
+          <w:rtl w:val="0"/>
+        </w:rPr>
+        <w:t xml:space="preserve"> C</w:t>
+      </w:r>
+      <w:r>
+        <w:rPr>
+          <w:rtl w:val="0"/>
+        </w:rPr>
+        <w:t>ase</w:t>
+      </w:r>
+      <w:r>
+        <w:rPr>
+          <w:rtl w:val="0"/>
+        </w:rPr>
+        <w:t xml:space="preserve"> A</w:t>
+      </w:r>
+      <w:r>
+        <w:rPr>
+          <w:rtl w:val="0"/>
+        </w:rPr>
+        <w:t>gainst</w:t>
+      </w:r>
+      <w:r>
+        <w:rPr>
+          <w:rtl w:val="0"/>
+        </w:rPr>
+        <w:t xml:space="preserve"> V</w:t>
+      </w:r>
+      <w:r>
+        <w:rPr>
+          <w:rtl w:val="0"/>
+        </w:rPr>
+        <w:t>irology</w:t>
+      </w:r>
+      <w:r>
+        <w:rPr>
+          <w:rtl w:val="0"/>
+        </w:rPr>
+        <w:t xml:space="preserve"> — </w:t>
+      </w:r>
+      <w:r>
+        <w:rPr>
+          <w:rtl w:val="0"/>
+        </w:rPr>
+        <w:t>A</w:t>
+      </w:r>
+      <w:r>
+        <w:rPr>
+          <w:rtl w:val="0"/>
+        </w:rPr>
+        <w:t>pril</w:t>
+      </w:r>
+      <w:r>
+        <w:rPr>
+          <w:rtl w:val="0"/>
+        </w:rPr>
+        <w:t xml:space="preserve"> 26, 2023 </w:t>
+      </w:r>
+      <w:r>
+        <w:rPr>
+          <w:rtl w:val="0"/>
+        </w:rPr>
+        <w:t>In</w:t>
+      </w:r>
+      <w:r>
+        <w:rPr>
+          <w:rtl w:val="0"/>
+        </w:rPr>
+        <w:t xml:space="preserve"> H</w:t>
+      </w:r>
+      <w:r>
+        <w:rPr>
+          <w:rtl w:val="0"/>
+        </w:rPr>
+        <w:t>amburg</w:t>
+      </w:r>
+      <w:r>
+        <w:rPr>
+          <w:rtl w:val="0"/>
+          <w:lang w:val="de-DE"/>
+        </w:rPr>
+        <w:t>, G</w:t>
+      </w:r>
+      <w:r>
+        <w:rPr>
+          <w:rtl w:val="0"/>
+        </w:rPr>
+        <w:t xml:space="preserve">ermany.  Truth comes to Light, 2023.  Available from: </w:t>
       </w:r>
       <w:r>
         <w:rPr>
@@ -15973,7 +16068,7 @@
         <w:rPr>
           <w:rStyle w:val="Hyperlink.0"/>
         </w:rPr>
-        <w:instrText xml:space="preserve"> HYPERLINK "https://www.theelephant.info/features/2018/09/13/a-dark-truth-the-racist-dynamic-at-the-heart-of-kenyas-conservation-practices-and-policies/"</w:instrText>
+        <w:instrText xml:space="preserve"> HYPERLINK "https://truthcomestolight.com/marvin-haberland-katie-sugak-on-the-court-case-against-virology-april-26-2023-in-hamburg-germany/"</w:instrText>
       </w:r>
       <w:r>
         <w:rPr>
@@ -15986,18 +16081,12 @@
           <w:rStyle w:val="Hyperlink.0"/>
           <w:rtl w:val="0"/>
         </w:rPr>
-        <w:t>https://www.theelephant.info/features/2018/09/13/a-dark-truth-the-racist-dynamic-at-the-heart-of-kenyas-conservation-practices-and-policies/</w:t>
+        <w:t>https://truthcomestolight.com/marvin-haberland-katie-sugak-on-the-court-case-against-virology-april-26-2023-in-hamburg-germany/</w:t>
       </w:r>
       <w:r>
         <w:rPr/>
         <w:fldChar w:fldCharType="end" w:fldLock="0"/>
       </w:r>
-      <w:r>
-        <w:rPr>
-          <w:rtl w:val="0"/>
-        </w:rPr>
-        <w:t>.</w:t>
-      </w:r>
     </w:p>
     <w:p>
       <w:pPr>
@@ -16013,21 +16102,21 @@
       <w:r>
         <w:rPr>
           <w:rtl w:val="0"/>
-        </w:rPr>
-        <w:t xml:space="preserve">The Violence of </w:t>
-      </w:r>
-      <w:r>
-        <w:rPr>
-          <w:rtl w:val="0"/>
-        </w:rPr>
-        <w:t>‘</w:t>
-      </w:r>
-      <w:r>
-        <w:rPr>
-          <w:rtl w:val="0"/>
-          <w:lang w:val="fr-FR"/>
-        </w:rPr>
-        <w:t>Conservation</w:t>
+          <w:lang w:val="pt-PT"/>
+        </w:rPr>
+        <w:t>Ogada, Mordecai</w:t>
+      </w:r>
+      <w:r>
+        <w:rPr>
+          <w:rtl w:val="0"/>
+        </w:rPr>
+        <w:t xml:space="preserve">. </w:t>
+      </w:r>
+      <w:r>
+        <w:rPr>
+          <w:rtl w:val="0"/>
+        </w:rPr>
+        <w:t xml:space="preserve"> A Dark Truth: The racist dynamic at the heart of Kenya</w:t>
       </w:r>
       <w:r>
         <w:rPr>
@@ -16039,20 +16128,25 @@
         <w:rPr>
           <w:rtl w:val="0"/>
         </w:rPr>
+        <w:t>s conservation practices and policies</w:t>
+      </w:r>
+      <w:r>
+        <w:rPr>
+          <w:rtl w:val="0"/>
+        </w:rPr>
         <w:t xml:space="preserve">. </w:t>
       </w:r>
       <w:r>
         <w:rPr>
           <w:rtl w:val="0"/>
-          <w:lang w:val="fr-FR"/>
-        </w:rPr>
-        <w:t xml:space="preserve"> Survival International</w:t>
-      </w:r>
-      <w:r>
-        <w:rPr>
-          <w:rtl w:val="0"/>
-        </w:rPr>
-        <w:t>, 2020</w:t>
+        </w:rPr>
+        <w:t xml:space="preserve"> The Elephant</w:t>
+      </w:r>
+      <w:r>
+        <w:rPr>
+          <w:rtl w:val="0"/>
+        </w:rPr>
+        <w:t>, 2018</w:t>
       </w:r>
       <w:r>
         <w:rPr>
@@ -16082,7 +16176,7 @@
         <w:rPr>
           <w:rStyle w:val="Hyperlink.0"/>
         </w:rPr>
-        <w:instrText xml:space="preserve"> HYPERLINK "https://www.survivalinternational.org/articles/violence_conservation"</w:instrText>
+        <w:instrText xml:space="preserve"> HYPERLINK "https://www.theelephant.info/features/2018/09/13/a-dark-truth-the-racist-dynamic-at-the-heart-of-kenyas-conservation-practices-and-policies/"</w:instrText>
       </w:r>
       <w:r>
         <w:rPr>
@@ -16095,7 +16189,7 @@
           <w:rStyle w:val="Hyperlink.0"/>
           <w:rtl w:val="0"/>
         </w:rPr>
-        <w:t>https://www.survivalinternational.org/articles/violence_conservation</w:t>
+        <w:t>https://www.theelephant.info/features/2018/09/13/a-dark-truth-the-racist-dynamic-at-the-heart-of-kenyas-conservation-practices-and-policies/</w:t>
       </w:r>
       <w:r>
         <w:rPr/>
@@ -16123,7 +16217,26 @@
         <w:rPr>
           <w:rtl w:val="0"/>
         </w:rPr>
-        <w:t>Bezmenov, Yuri</w:t>
+        <w:t xml:space="preserve">The Violence of </w:t>
+      </w:r>
+      <w:r>
+        <w:rPr>
+          <w:rtl w:val="0"/>
+        </w:rPr>
+        <w:t>‘</w:t>
+      </w:r>
+      <w:r>
+        <w:rPr>
+          <w:rtl w:val="0"/>
+          <w:lang w:val="fr-FR"/>
+        </w:rPr>
+        <w:t>Conservation</w:t>
+      </w:r>
+      <w:r>
+        <w:rPr>
+          <w:rtl w:val="0"/>
+        </w:rPr>
+        <w:t>’</w:t>
       </w:r>
       <w:r>
         <w:rPr>
@@ -16134,8 +16247,21 @@
       <w:r>
         <w:rPr>
           <w:rtl w:val="0"/>
-        </w:rPr>
-        <w:t xml:space="preserve"> The Four Stages of Ideological Subversion.</w:t>
+          <w:lang w:val="fr-FR"/>
+        </w:rPr>
+        <w:t xml:space="preserve"> Survival International</w:t>
+      </w:r>
+      <w:r>
+        <w:rPr>
+          <w:rtl w:val="0"/>
+        </w:rPr>
+        <w:t>, 2020</w:t>
+      </w:r>
+      <w:r>
+        <w:rPr>
+          <w:rtl w:val="0"/>
+        </w:rPr>
+        <w:t>.</w:t>
       </w:r>
       <w:r>
         <w:rPr>
@@ -16147,18 +16273,6 @@
         <w:rPr>
           <w:rtl w:val="0"/>
         </w:rPr>
-        <w:t>1984</w:t>
-      </w:r>
-      <w:r>
-        <w:rPr>
-          <w:rtl w:val="0"/>
-        </w:rPr>
-        <w:t xml:space="preserve">.  </w:t>
-      </w:r>
-      <w:r>
-        <w:rPr>
-          <w:rtl w:val="0"/>
-        </w:rPr>
         <w:t xml:space="preserve">Available from: </w:t>
       </w:r>
       <w:r>
@@ -16171,7 +16285,7 @@
         <w:rPr>
           <w:rStyle w:val="Hyperlink.0"/>
         </w:rPr>
-        <w:instrText xml:space="preserve"> HYPERLINK "https://www.youtube.com/watch?v=yErKTVdETpw"</w:instrText>
+        <w:instrText xml:space="preserve"> HYPERLINK "https://www.survivalinternational.org/articles/violence_conservation"</w:instrText>
       </w:r>
       <w:r>
         <w:rPr>
@@ -16184,7 +16298,7 @@
           <w:rStyle w:val="Hyperlink.0"/>
           <w:rtl w:val="0"/>
         </w:rPr>
-        <w:t>https://www.youtube.com/watch?v=yErKTVdETpw</w:t>
+        <w:t>https://www.survivalinternational.org/articles/violence_conservation</w:t>
       </w:r>
       <w:r>
         <w:rPr/>
@@ -16212,7 +16326,7 @@
         <w:rPr>
           <w:rtl w:val="0"/>
         </w:rPr>
-        <w:t>Corbett, James</w:t>
+        <w:t>Bezmenov, Yuri</w:t>
       </w:r>
       <w:r>
         <w:rPr>
@@ -16224,43 +16338,7 @@
         <w:rPr>
           <w:rtl w:val="0"/>
         </w:rPr>
-        <w:t xml:space="preserve"> Episode 344 - Problem Reaction Solution: Internet Censorship Edition</w:t>
-      </w:r>
-      <w:r>
-        <w:rPr>
-          <w:rtl w:val="0"/>
-        </w:rPr>
-        <w:t>.</w:t>
-      </w:r>
-      <w:r>
-        <w:rPr>
-          <w:rtl w:val="0"/>
-        </w:rPr>
-        <w:t xml:space="preserve"> </w:t>
-      </w:r>
-      <w:r>
-        <w:rPr>
-          <w:rtl w:val="0"/>
-        </w:rPr>
-        <w:t xml:space="preserve"> </w:t>
-      </w:r>
-      <w:r>
-        <w:rPr>
-          <w:rtl w:val="0"/>
-        </w:rPr>
-        <w:t>The Corbett Report</w:t>
-      </w:r>
-      <w:r>
-        <w:rPr>
-          <w:rtl w:val="0"/>
-        </w:rPr>
-        <w:t>, 2018</w:t>
-      </w:r>
-      <w:r>
-        <w:rPr>
-          <w:rtl w:val="0"/>
-        </w:rPr>
-        <w:t>.</w:t>
+        <w:t xml:space="preserve"> The Four Stages of Ideological Subversion.</w:t>
       </w:r>
       <w:r>
         <w:rPr>
@@ -16272,6 +16350,18 @@
         <w:rPr>
           <w:rtl w:val="0"/>
         </w:rPr>
+        <w:t>1984</w:t>
+      </w:r>
+      <w:r>
+        <w:rPr>
+          <w:rtl w:val="0"/>
+        </w:rPr>
+        <w:t xml:space="preserve">.  </w:t>
+      </w:r>
+      <w:r>
+        <w:rPr>
+          <w:rtl w:val="0"/>
+        </w:rPr>
         <w:t xml:space="preserve">Available from: </w:t>
       </w:r>
       <w:r>
@@ -16284,7 +16374,7 @@
         <w:rPr>
           <w:rStyle w:val="Hyperlink.0"/>
         </w:rPr>
-        <w:instrText xml:space="preserve"> HYPERLINK "https://www.corbettreport.com/episode-344-problem-reaction-solution-internet-censorship-edition/"</w:instrText>
+        <w:instrText xml:space="preserve"> HYPERLINK "https://www.youtube.com/watch?v=yErKTVdETpw"</w:instrText>
       </w:r>
       <w:r>
         <w:rPr>
@@ -16296,9 +16386,8 @@
         <w:rPr>
           <w:rStyle w:val="Hyperlink.0"/>
           <w:rtl w:val="0"/>
-          <w:lang w:val="fr-FR"/>
-        </w:rPr>
-        <w:t>https://www.corbettreport.com/episode-344-problem-reaction-solution-internet-censorship-edition/</w:t>
+        </w:rPr>
+        <w:t>https://www.youtube.com/watch?v=yErKTVdETpw</w:t>
       </w:r>
       <w:r>
         <w:rPr/>
@@ -16326,7 +16415,7 @@
         <w:rPr>
           <w:rtl w:val="0"/>
         </w:rPr>
-        <w:t>Cudenec, Paul</w:t>
+        <w:t>Corbett, James</w:t>
       </w:r>
       <w:r>
         <w:rPr>
@@ -16338,26 +16427,7 @@
         <w:rPr>
           <w:rtl w:val="0"/>
         </w:rPr>
-        <w:t xml:space="preserve"> Fascism Rebranded: Exposing the Great Reset</w:t>
-      </w:r>
-      <w:r>
-        <w:rPr>
-          <w:rtl w:val="0"/>
-        </w:rPr>
-        <w:t xml:space="preserve">. </w:t>
-      </w:r>
-      <w:r>
-        <w:rPr>
-          <w:rtl w:val="0"/>
-          <w:lang w:val="de-DE"/>
-        </w:rPr>
-        <w:t xml:space="preserve"> Winter Oak</w:t>
-      </w:r>
-      <w:r>
-        <w:rPr>
-          <w:rtl w:val="0"/>
-        </w:rPr>
-        <w:t>, 2021</w:t>
+        <w:t xml:space="preserve"> Episode 344 - Problem Reaction Solution: Internet Censorship Edition</w:t>
       </w:r>
       <w:r>
         <w:rPr>
@@ -16369,6 +16439,36 @@
         <w:rPr>
           <w:rtl w:val="0"/>
         </w:rPr>
+        <w:t xml:space="preserve"> </w:t>
+      </w:r>
+      <w:r>
+        <w:rPr>
+          <w:rtl w:val="0"/>
+        </w:rPr>
+        <w:t xml:space="preserve"> </w:t>
+      </w:r>
+      <w:r>
+        <w:rPr>
+          <w:rtl w:val="0"/>
+        </w:rPr>
+        <w:t>The Corbett Report</w:t>
+      </w:r>
+      <w:r>
+        <w:rPr>
+          <w:rtl w:val="0"/>
+        </w:rPr>
+        <w:t>, 2018</w:t>
+      </w:r>
+      <w:r>
+        <w:rPr>
+          <w:rtl w:val="0"/>
+        </w:rPr>
+        <w:t>.</w:t>
+      </w:r>
+      <w:r>
+        <w:rPr>
+          <w:rtl w:val="0"/>
+        </w:rPr>
         <w:t xml:space="preserve">  </w:t>
       </w:r>
       <w:r>
@@ -16387,7 +16487,7 @@
         <w:rPr>
           <w:rStyle w:val="Hyperlink.0"/>
         </w:rPr>
-        <w:instrText xml:space="preserve"> HYPERLINK "https://winteroak.org.uk/2021/07/10/fascism-rebranded-exposing-the-great-reset/"</w:instrText>
+        <w:instrText xml:space="preserve"> HYPERLINK "https://www.corbettreport.com/episode-344-problem-reaction-solution-internet-censorship-edition/"</w:instrText>
       </w:r>
       <w:r>
         <w:rPr>
@@ -16399,8 +16499,9 @@
         <w:rPr>
           <w:rStyle w:val="Hyperlink.0"/>
           <w:rtl w:val="0"/>
-        </w:rPr>
-        <w:t>https://winteroak.org.uk/2021/07/10/fascism-rebranded-exposing-the-great-reset/</w:t>
+          <w:lang w:val="fr-FR"/>
+        </w:rPr>
+        <w:t>https://www.corbettreport.com/episode-344-problem-reaction-solution-internet-censorship-edition/</w:t>
       </w:r>
       <w:r>
         <w:rPr/>
@@ -16428,7 +16529,38 @@
         <w:rPr>
           <w:rtl w:val="0"/>
         </w:rPr>
-        <w:t>Blumenthal, Max</w:t>
+        <w:t>Cudenec, Paul</w:t>
+      </w:r>
+      <w:r>
+        <w:rPr>
+          <w:rtl w:val="0"/>
+        </w:rPr>
+        <w:t xml:space="preserve">. </w:t>
+      </w:r>
+      <w:r>
+        <w:rPr>
+          <w:rtl w:val="0"/>
+        </w:rPr>
+        <w:t xml:space="preserve"> Fascism Rebranded: Exposing the Great Reset</w:t>
+      </w:r>
+      <w:r>
+        <w:rPr>
+          <w:rtl w:val="0"/>
+        </w:rPr>
+        <w:t xml:space="preserve">. </w:t>
+      </w:r>
+      <w:r>
+        <w:rPr>
+          <w:rtl w:val="0"/>
+          <w:lang w:val="de-DE"/>
+        </w:rPr>
+        <w:t xml:space="preserve"> Winter Oak</w:t>
+      </w:r>
+      <w:r>
+        <w:rPr>
+          <w:rtl w:val="0"/>
+        </w:rPr>
+        <w:t>, 2021</w:t>
       </w:r>
       <w:r>
         <w:rPr>
@@ -16440,91 +16572,6 @@
         <w:rPr>
           <w:rtl w:val="0"/>
         </w:rPr>
-        <w:t xml:space="preserve"> </w:t>
-      </w:r>
-      <w:r>
-        <w:rPr>
-          <w:rtl w:val="0"/>
-        </w:rPr>
-        <w:t xml:space="preserve"> </w:t>
-      </w:r>
-      <w:r>
-        <w:rPr>
-          <w:rtl w:val="0"/>
-        </w:rPr>
-        <w:t>‘</w:t>
-      </w:r>
-      <w:r>
-        <w:rPr>
-          <w:rtl w:val="0"/>
-          <w:lang w:val="nl-NL"/>
-        </w:rPr>
-        <w:t>Green</w:t>
-      </w:r>
-      <w:r>
-        <w:rPr>
-          <w:rtl w:val="0"/>
-        </w:rPr>
-        <w:t xml:space="preserve">’ </w:t>
-      </w:r>
-      <w:r>
-        <w:rPr>
-          <w:rtl w:val="0"/>
-        </w:rPr>
-        <w:t xml:space="preserve">billionaires behind professional activist network that led suppression of </w:t>
-      </w:r>
-      <w:r>
-        <w:rPr>
-          <w:rtl w:val="0"/>
-        </w:rPr>
-        <w:t>‘</w:t>
-      </w:r>
-      <w:r>
-        <w:rPr>
-          <w:rtl w:val="0"/>
-        </w:rPr>
-        <w:t>Planet of the Humans</w:t>
-      </w:r>
-      <w:r>
-        <w:rPr>
-          <w:rtl w:val="0"/>
-        </w:rPr>
-        <w:t xml:space="preserve">’ </w:t>
-      </w:r>
-      <w:r>
-        <w:rPr>
-          <w:rtl w:val="0"/>
-        </w:rPr>
-        <w:t>documentary</w:t>
-      </w:r>
-      <w:r>
-        <w:rPr>
-          <w:rtl w:val="0"/>
-        </w:rPr>
-        <w:t xml:space="preserve">. </w:t>
-      </w:r>
-      <w:r>
-        <w:rPr>
-          <w:rtl w:val="0"/>
-        </w:rPr>
-        <w:t xml:space="preserve"> The Grayzone</w:t>
-      </w:r>
-      <w:r>
-        <w:rPr>
-          <w:rtl w:val="0"/>
-        </w:rPr>
-        <w:t>, 2020</w:t>
-      </w:r>
-      <w:r>
-        <w:rPr>
-          <w:rtl w:val="0"/>
-        </w:rPr>
-        <w:t>.</w:t>
-      </w:r>
-      <w:r>
-        <w:rPr>
-          <w:rtl w:val="0"/>
-        </w:rPr>
         <w:t xml:space="preserve">  </w:t>
       </w:r>
       <w:r>
@@ -16543,7 +16590,7 @@
         <w:rPr>
           <w:rStyle w:val="Hyperlink.0"/>
         </w:rPr>
-        <w:instrText xml:space="preserve"> HYPERLINK "https://thegrayzone.com/2020/09/07/green-billionaires-planet-of-the-humans/"</w:instrText>
+        <w:instrText xml:space="preserve"> HYPERLINK "https://winteroak.org.uk/2021/07/10/fascism-rebranded-exposing-the-great-reset/"</w:instrText>
       </w:r>
       <w:r>
         <w:rPr>
@@ -16556,7 +16603,7 @@
           <w:rStyle w:val="Hyperlink.0"/>
           <w:rtl w:val="0"/>
         </w:rPr>
-        <w:t>https://thegrayzone.com/2020/09/07/green-billionaires-planet-of-the-humans/</w:t>
+        <w:t>https://winteroak.org.uk/2021/07/10/fascism-rebranded-exposing-the-great-reset/</w:t>
       </w:r>
       <w:r>
         <w:rPr/>
@@ -16583,9 +16630,75 @@
       <w:r>
         <w:rPr>
           <w:rtl w:val="0"/>
+        </w:rPr>
+        <w:t>Blumenthal, Max</w:t>
+      </w:r>
+      <w:r>
+        <w:rPr>
+          <w:rtl w:val="0"/>
+        </w:rPr>
+        <w:t>.</w:t>
+      </w:r>
+      <w:r>
+        <w:rPr>
+          <w:rtl w:val="0"/>
+        </w:rPr>
+        <w:t xml:space="preserve"> </w:t>
+      </w:r>
+      <w:r>
+        <w:rPr>
+          <w:rtl w:val="0"/>
+        </w:rPr>
+        <w:t xml:space="preserve"> </w:t>
+      </w:r>
+      <w:r>
+        <w:rPr>
+          <w:rtl w:val="0"/>
+        </w:rPr>
+        <w:t>‘</w:t>
+      </w:r>
+      <w:r>
+        <w:rPr>
+          <w:rtl w:val="0"/>
           <w:lang w:val="nl-NL"/>
         </w:rPr>
-        <w:t>Wigington, Dane</w:t>
+        <w:t>Green</w:t>
+      </w:r>
+      <w:r>
+        <w:rPr>
+          <w:rtl w:val="0"/>
+        </w:rPr>
+        <w:t xml:space="preserve">’ </w:t>
+      </w:r>
+      <w:r>
+        <w:rPr>
+          <w:rtl w:val="0"/>
+        </w:rPr>
+        <w:t xml:space="preserve">billionaires behind professional activist network that led suppression of </w:t>
+      </w:r>
+      <w:r>
+        <w:rPr>
+          <w:rtl w:val="0"/>
+        </w:rPr>
+        <w:t>‘</w:t>
+      </w:r>
+      <w:r>
+        <w:rPr>
+          <w:rtl w:val="0"/>
+        </w:rPr>
+        <w:t>Planet of the Humans</w:t>
+      </w:r>
+      <w:r>
+        <w:rPr>
+          <w:rtl w:val="0"/>
+        </w:rPr>
+        <w:t xml:space="preserve">’ </w:t>
+      </w:r>
+      <w:r>
+        <w:rPr>
+          <w:rtl w:val="0"/>
+        </w:rPr>
+        <w:t>documentary</w:t>
       </w:r>
       <w:r>
         <w:rPr>
@@ -16597,25 +16710,13 @@
         <w:rPr>
           <w:rtl w:val="0"/>
         </w:rPr>
-        <w:t xml:space="preserve"> Our Most Comprehensive Climate Engineering Presentation</w:t>
-      </w:r>
-      <w:r>
-        <w:rPr>
-          <w:rtl w:val="0"/>
-        </w:rPr>
-        <w:t xml:space="preserve">. </w:t>
-      </w:r>
-      <w:r>
-        <w:rPr>
-          <w:rtl w:val="0"/>
-        </w:rPr>
-        <w:t xml:space="preserve"> Geoengineering Watch</w:t>
-      </w:r>
-      <w:r>
-        <w:rPr>
-          <w:rtl w:val="0"/>
-        </w:rPr>
-        <w:t>, 2019</w:t>
+        <w:t xml:space="preserve"> The Grayzone</w:t>
+      </w:r>
+      <w:r>
+        <w:rPr>
+          <w:rtl w:val="0"/>
+        </w:rPr>
+        <w:t>, 2020</w:t>
       </w:r>
       <w:r>
         <w:rPr>
@@ -16645,7 +16746,7 @@
         <w:rPr>
           <w:rStyle w:val="Hyperlink.0"/>
         </w:rPr>
-        <w:instrText xml:space="preserve"> HYPERLINK "https://www.geoengineeringwatch.org/geoengineering-watch-our-most-comprehensive-climate-engineering-presentation/"</w:instrText>
+        <w:instrText xml:space="preserve"> HYPERLINK "https://thegrayzone.com/2020/09/07/green-billionaires-planet-of-the-humans/"</w:instrText>
       </w:r>
       <w:r>
         <w:rPr>
@@ -16658,7 +16759,7 @@
           <w:rStyle w:val="Hyperlink.0"/>
           <w:rtl w:val="0"/>
         </w:rPr>
-        <w:t>https://www.geoengineeringwatch.org/geoengineering-watch-our-most-comprehensive-climate-engineering-presentation/</w:t>
+        <w:t>https://thegrayzone.com/2020/09/07/green-billionaires-planet-of-the-humans/</w:t>
       </w:r>
       <w:r>
         <w:rPr/>
@@ -16685,20 +16786,9 @@
       <w:r>
         <w:rPr>
           <w:rtl w:val="0"/>
-        </w:rPr>
-        <w:t>Cristi</w:t>
-      </w:r>
-      <w:r>
-        <w:rPr>
-          <w:rtl w:val="0"/>
-        </w:rPr>
-        <w:t>á</w:t>
-      </w:r>
-      <w:r>
-        <w:rPr>
-          <w:rtl w:val="0"/>
-        </w:rPr>
-        <w:t>n, Ryan</w:t>
+          <w:lang w:val="nl-NL"/>
+        </w:rPr>
+        <w:t>Wigington, Dane</w:t>
       </w:r>
       <w:r>
         <w:rPr>
@@ -16710,7 +16800,7 @@
         <w:rPr>
           <w:rtl w:val="0"/>
         </w:rPr>
-        <w:t xml:space="preserve"> The Daily Wrap-Up</w:t>
+        <w:t xml:space="preserve"> Our Most Comprehensive Climate Engineering Presentation</w:t>
       </w:r>
       <w:r>
         <w:rPr>
@@ -16722,7 +16812,19 @@
         <w:rPr>
           <w:rtl w:val="0"/>
         </w:rPr>
-        <w:t xml:space="preserve"> The Last American Vagabond.</w:t>
+        <w:t xml:space="preserve"> Geoengineering Watch</w:t>
+      </w:r>
+      <w:r>
+        <w:rPr>
+          <w:rtl w:val="0"/>
+        </w:rPr>
+        <w:t>, 2019</w:t>
+      </w:r>
+      <w:r>
+        <w:rPr>
+          <w:rtl w:val="0"/>
+        </w:rPr>
+        <w:t>.</w:t>
       </w:r>
       <w:r>
         <w:rPr>
@@ -16746,7 +16848,7 @@
         <w:rPr>
           <w:rStyle w:val="Hyperlink.0"/>
         </w:rPr>
-        <w:instrText xml:space="preserve"> HYPERLINK "https://www.thelastamericanvagabond.com/"</w:instrText>
+        <w:instrText xml:space="preserve"> HYPERLINK "https://www.geoengineeringwatch.org/geoengineering-watch-our-most-comprehensive-climate-engineering-presentation/"</w:instrText>
       </w:r>
       <w:r>
         <w:rPr>
@@ -16759,7 +16861,7 @@
           <w:rStyle w:val="Hyperlink.0"/>
           <w:rtl w:val="0"/>
         </w:rPr>
-        <w:t>https://www.thelastamericanvagabond.com/</w:t>
+        <w:t>https://www.geoengineeringwatch.org/geoengineering-watch-our-most-comprehensive-climate-engineering-presentation/</w:t>
       </w:r>
       <w:r>
         <w:rPr/>
@@ -16787,7 +16889,19 @@
         <w:rPr>
           <w:rtl w:val="0"/>
         </w:rPr>
-        <w:t>Cudenec, Paul</w:t>
+        <w:t>Cristi</w:t>
+      </w:r>
+      <w:r>
+        <w:rPr>
+          <w:rtl w:val="0"/>
+        </w:rPr>
+        <w:t>á</w:t>
+      </w:r>
+      <w:r>
+        <w:rPr>
+          <w:rtl w:val="0"/>
+        </w:rPr>
+        <w:t>n, Ryan</w:t>
       </w:r>
       <w:r>
         <w:rPr>
@@ -16799,7 +16913,7 @@
         <w:rPr>
           <w:rtl w:val="0"/>
         </w:rPr>
-        <w:t xml:space="preserve"> The Great Racket: the ongoing development of the criminal global system</w:t>
+        <w:t xml:space="preserve"> The Daily Wrap-Up</w:t>
       </w:r>
       <w:r>
         <w:rPr>
@@ -16810,21 +16924,8 @@
       <w:r>
         <w:rPr>
           <w:rtl w:val="0"/>
-          <w:lang w:val="de-DE"/>
-        </w:rPr>
-        <w:t xml:space="preserve"> Winter Oak</w:t>
-      </w:r>
-      <w:r>
-        <w:rPr>
-          <w:rtl w:val="0"/>
-        </w:rPr>
-        <w:t>, 2023</w:t>
-      </w:r>
-      <w:r>
-        <w:rPr>
-          <w:rtl w:val="0"/>
-        </w:rPr>
-        <w:t>.</w:t>
+        </w:rPr>
+        <w:t xml:space="preserve"> The Last American Vagabond.</w:t>
       </w:r>
       <w:r>
         <w:rPr>
@@ -16848,7 +16949,7 @@
         <w:rPr>
           <w:rStyle w:val="Hyperlink.0"/>
         </w:rPr>
-        <w:instrText xml:space="preserve"> HYPERLINK "https://winteroak.org.uk/2023/01/13/the-great-racket-the-ongoing-development-of-the-criminal-global-system/"</w:instrText>
+        <w:instrText xml:space="preserve"> HYPERLINK "https://www.thelastamericanvagabond.com/"</w:instrText>
       </w:r>
       <w:r>
         <w:rPr>
@@ -16861,7 +16962,7 @@
           <w:rStyle w:val="Hyperlink.0"/>
           <w:rtl w:val="0"/>
         </w:rPr>
-        <w:t>https://winteroak.org.uk/2023/01/13/the-great-racket-the-ongoing-development-of-the-criminal-global-system/</w:t>
+        <w:t>https://www.thelastamericanvagabond.com/</w:t>
       </w:r>
       <w:r>
         <w:rPr/>
@@ -16888,51 +16989,39 @@
       <w:r>
         <w:rPr>
           <w:rtl w:val="0"/>
+        </w:rPr>
+        <w:t>Cudenec, Paul</w:t>
+      </w:r>
+      <w:r>
+        <w:rPr>
+          <w:rtl w:val="0"/>
+        </w:rPr>
+        <w:t xml:space="preserve">. </w:t>
+      </w:r>
+      <w:r>
+        <w:rPr>
+          <w:rtl w:val="0"/>
+        </w:rPr>
+        <w:t xml:space="preserve"> The Great Racket: the ongoing development of the criminal global system</w:t>
+      </w:r>
+      <w:r>
+        <w:rPr>
+          <w:rtl w:val="0"/>
+        </w:rPr>
+        <w:t xml:space="preserve">. </w:t>
+      </w:r>
+      <w:r>
+        <w:rPr>
+          <w:rtl w:val="0"/>
           <w:lang w:val="de-DE"/>
         </w:rPr>
-        <w:t>Morningstar, Cory</w:t>
-      </w:r>
-      <w:r>
-        <w:rPr>
-          <w:rtl w:val="0"/>
-        </w:rPr>
-        <w:t xml:space="preserve">. </w:t>
-      </w:r>
-      <w:r>
-        <w:rPr>
-          <w:rtl w:val="0"/>
-        </w:rPr>
-        <w:t xml:space="preserve"> The Manufacturing of Greta Thunberg </w:t>
-      </w:r>
-      <w:r>
-        <w:rPr>
-          <w:rtl w:val="0"/>
-        </w:rPr>
-        <w:t xml:space="preserve">– </w:t>
-      </w:r>
-      <w:r>
-        <w:rPr>
-          <w:rtl w:val="0"/>
-        </w:rPr>
-        <w:t>for Consent: The Political Economy of the Non-Profit Industrial Complex</w:t>
-      </w:r>
-      <w:r>
-        <w:rPr>
-          <w:rtl w:val="0"/>
-        </w:rPr>
-        <w:t xml:space="preserve">. </w:t>
-      </w:r>
-      <w:r>
-        <w:rPr>
-          <w:rtl w:val="0"/>
-        </w:rPr>
-        <w:t xml:space="preserve"> The Art of Annihilation</w:t>
-      </w:r>
-      <w:r>
-        <w:rPr>
-          <w:rtl w:val="0"/>
-        </w:rPr>
-        <w:t>, 2019</w:t>
+        <w:t xml:space="preserve"> Winter Oak</w:t>
+      </w:r>
+      <w:r>
+        <w:rPr>
+          <w:rtl w:val="0"/>
+        </w:rPr>
+        <w:t>, 2023</w:t>
       </w:r>
       <w:r>
         <w:rPr>
@@ -16962,7 +17051,7 @@
         <w:rPr>
           <w:rStyle w:val="Hyperlink.0"/>
         </w:rPr>
-        <w:instrText xml:space="preserve"> HYPERLINK "https://www.theartofannihilation.com/the-manufacturing-of-greta-thunberg-for-consent-the-political-economy-of-the-non-profit-industrial-complex/"</w:instrText>
+        <w:instrText xml:space="preserve"> HYPERLINK "https://winteroak.org.uk/2023/01/13/the-great-racket-the-ongoing-development-of-the-criminal-global-system/"</w:instrText>
       </w:r>
       <w:r>
         <w:rPr>
@@ -16975,7 +17064,7 @@
           <w:rStyle w:val="Hyperlink.0"/>
           <w:rtl w:val="0"/>
         </w:rPr>
-        <w:t>https://www.theartofannihilation.com/the-manufacturing-of-greta-thunberg-for-consent-the-political-economy-of-the-non-profit-industrial-complex/</w:t>
+        <w:t>https://winteroak.org.uk/2023/01/13/the-great-racket-the-ongoing-development-of-the-criminal-global-system/</w:t>
       </w:r>
       <w:r>
         <w:rPr/>
@@ -17002,8 +17091,51 @@
       <w:r>
         <w:rPr>
           <w:rtl w:val="0"/>
-        </w:rPr>
-        <w:t>Corbett, James</w:t>
+          <w:lang w:val="de-DE"/>
+        </w:rPr>
+        <w:t>Morningstar, Cory</w:t>
+      </w:r>
+      <w:r>
+        <w:rPr>
+          <w:rtl w:val="0"/>
+        </w:rPr>
+        <w:t xml:space="preserve">. </w:t>
+      </w:r>
+      <w:r>
+        <w:rPr>
+          <w:rtl w:val="0"/>
+        </w:rPr>
+        <w:t xml:space="preserve"> The Manufacturing of Greta Thunberg </w:t>
+      </w:r>
+      <w:r>
+        <w:rPr>
+          <w:rtl w:val="0"/>
+        </w:rPr>
+        <w:t xml:space="preserve">– </w:t>
+      </w:r>
+      <w:r>
+        <w:rPr>
+          <w:rtl w:val="0"/>
+        </w:rPr>
+        <w:t>for Consent: The Political Economy of the Non-Profit Industrial Complex</w:t>
+      </w:r>
+      <w:r>
+        <w:rPr>
+          <w:rtl w:val="0"/>
+        </w:rPr>
+        <w:t xml:space="preserve">. </w:t>
+      </w:r>
+      <w:r>
+        <w:rPr>
+          <w:rtl w:val="0"/>
+        </w:rPr>
+        <w:t xml:space="preserve"> The Art of Annihilation</w:t>
+      </w:r>
+      <w:r>
+        <w:rPr>
+          <w:rtl w:val="0"/>
+        </w:rPr>
+        <w:t>, 2019</w:t>
       </w:r>
       <w:r>
         <w:rPr>
@@ -17015,48 +17147,6 @@
         <w:rPr>
           <w:rtl w:val="0"/>
         </w:rPr>
-        <w:t xml:space="preserve"> </w:t>
-      </w:r>
-      <w:r>
-        <w:rPr>
-          <w:rtl w:val="0"/>
-        </w:rPr>
-        <w:t xml:space="preserve"> </w:t>
-      </w:r>
-      <w:r>
-        <w:rPr>
-          <w:rtl w:val="0"/>
-        </w:rPr>
-        <w:t>How &amp; Why Big Oil Conquered The World</w:t>
-      </w:r>
-      <w:r>
-        <w:rPr>
-          <w:rtl w:val="0"/>
-        </w:rPr>
-        <w:t xml:space="preserve">. </w:t>
-      </w:r>
-      <w:r>
-        <w:rPr>
-          <w:rtl w:val="0"/>
-        </w:rPr>
-        <w:t xml:space="preserve"> The Corbett Report</w:t>
-      </w:r>
-      <w:r>
-        <w:rPr>
-          <w:rtl w:val="0"/>
-        </w:rPr>
-        <w:t>, 2017</w:t>
-      </w:r>
-      <w:r>
-        <w:rPr>
-          <w:rtl w:val="0"/>
-        </w:rPr>
-        <w:t>.</w:t>
-      </w:r>
-      <w:r>
-        <w:rPr>
-          <w:rtl w:val="0"/>
-        </w:rPr>
         <w:t xml:space="preserve">  </w:t>
       </w:r>
       <w:r>
@@ -17075,7 +17165,7 @@
         <w:rPr>
           <w:rStyle w:val="Hyperlink.0"/>
         </w:rPr>
-        <w:instrText xml:space="preserve"> HYPERLINK "https://www.corbettreport.com/bigoil/"</w:instrText>
+        <w:instrText xml:space="preserve"> HYPERLINK "https://www.theartofannihilation.com/the-manufacturing-of-greta-thunberg-for-consent-the-political-economy-of-the-non-profit-industrial-complex/"</w:instrText>
       </w:r>
       <w:r>
         <w:rPr>
@@ -17087,9 +17177,8 @@
         <w:rPr>
           <w:rStyle w:val="Hyperlink.0"/>
           <w:rtl w:val="0"/>
-          <w:lang w:val="fr-FR"/>
-        </w:rPr>
-        <w:t>https://www.corbettreport.com/bigoil/</w:t>
+        </w:rPr>
+        <w:t>https://www.theartofannihilation.com/the-manufacturing-of-greta-thunberg-for-consent-the-political-economy-of-the-non-profit-industrial-complex/</w:t>
       </w:r>
       <w:r>
         <w:rPr/>
@@ -17112,6 +17201,120 @@
           <w:rtl w:val="0"/>
         </w:rPr>
         <w:t xml:space="preserve">[54]: </w:t>
+      </w:r>
+      <w:r>
+        <w:rPr>
+          <w:rtl w:val="0"/>
+        </w:rPr>
+        <w:t>Corbett, James</w:t>
+      </w:r>
+      <w:r>
+        <w:rPr>
+          <w:rtl w:val="0"/>
+        </w:rPr>
+        <w:t>.</w:t>
+      </w:r>
+      <w:r>
+        <w:rPr>
+          <w:rtl w:val="0"/>
+        </w:rPr>
+        <w:t xml:space="preserve"> </w:t>
+      </w:r>
+      <w:r>
+        <w:rPr>
+          <w:rtl w:val="0"/>
+        </w:rPr>
+        <w:t xml:space="preserve"> </w:t>
+      </w:r>
+      <w:r>
+        <w:rPr>
+          <w:rtl w:val="0"/>
+        </w:rPr>
+        <w:t>How &amp; Why Big Oil Conquered The World</w:t>
+      </w:r>
+      <w:r>
+        <w:rPr>
+          <w:rtl w:val="0"/>
+        </w:rPr>
+        <w:t xml:space="preserve">. </w:t>
+      </w:r>
+      <w:r>
+        <w:rPr>
+          <w:rtl w:val="0"/>
+        </w:rPr>
+        <w:t xml:space="preserve"> The Corbett Report</w:t>
+      </w:r>
+      <w:r>
+        <w:rPr>
+          <w:rtl w:val="0"/>
+        </w:rPr>
+        <w:t>, 2017</w:t>
+      </w:r>
+      <w:r>
+        <w:rPr>
+          <w:rtl w:val="0"/>
+        </w:rPr>
+        <w:t>.</w:t>
+      </w:r>
+      <w:r>
+        <w:rPr>
+          <w:rtl w:val="0"/>
+        </w:rPr>
+        <w:t xml:space="preserve">  </w:t>
+      </w:r>
+      <w:r>
+        <w:rPr>
+          <w:rtl w:val="0"/>
+        </w:rPr>
+        <w:t xml:space="preserve">Available from: </w:t>
+      </w:r>
+      <w:r>
+        <w:rPr>
+          <w:rStyle w:val="Hyperlink.0"/>
+        </w:rPr>
+        <w:fldChar w:fldCharType="begin" w:fldLock="0"/>
+      </w:r>
+      <w:r>
+        <w:rPr>
+          <w:rStyle w:val="Hyperlink.0"/>
+        </w:rPr>
+        <w:instrText xml:space="preserve"> HYPERLINK "https://www.corbettreport.com/bigoil/"</w:instrText>
+      </w:r>
+      <w:r>
+        <w:rPr>
+          <w:rStyle w:val="Hyperlink.0"/>
+        </w:rPr>
+        <w:fldChar w:fldCharType="separate" w:fldLock="0"/>
+      </w:r>
+      <w:r>
+        <w:rPr>
+          <w:rStyle w:val="Hyperlink.0"/>
+          <w:rtl w:val="0"/>
+          <w:lang w:val="fr-FR"/>
+        </w:rPr>
+        <w:t>https://www.corbettreport.com/bigoil/</w:t>
+      </w:r>
+      <w:r>
+        <w:rPr/>
+        <w:fldChar w:fldCharType="end" w:fldLock="0"/>
+      </w:r>
+      <w:r>
+        <w:rPr>
+          <w:rtl w:val="0"/>
+        </w:rPr>
+        <w:t>.</w:t>
+      </w:r>
+    </w:p>
+    <w:p>
+      <w:pPr>
+        <w:pStyle w:val="Body.0"/>
+        <w:bidi w:val="0"/>
+      </w:pPr>
+      <w:r>
+        <w:rPr>
+          <w:rtl w:val="0"/>
+        </w:rPr>
+        <w:t xml:space="preserve">[55]: </w:t>
       </w:r>
       <w:r>
         <w:rPr>

</xml_diff>

<commit_message>
Reference the pre-print in the crowdsourcing instructions
</commit_message>
<xml_diff>
--- a/en/A Climate Counternarrative.docx
+++ b/en/A Climate Counternarrative.docx
@@ -8187,7 +8187,42 @@
         <w:rPr>
           <w:rtl w:val="0"/>
         </w:rPr>
-        <w:t xml:space="preserve"> The accounting chicanery that this work brings up is straightforward to understand and verify: read the treaties; the rest is basic accounting, </w:t>
+        <w:t xml:space="preserve"> The accounting chicanery that </w:t>
+      </w:r>
+      <w:r>
+        <w:rPr>
+          <w:rStyle w:val="Hyperlink.0"/>
+        </w:rPr>
+        <w:fldChar w:fldCharType="begin" w:fldLock="0"/>
+      </w:r>
+      <w:r>
+        <w:rPr>
+          <w:rStyle w:val="Hyperlink.0"/>
+        </w:rPr>
+        <w:instrText xml:space="preserve"> HYPERLINK "https://eartharxiv.org/repository/view/5246/"</w:instrText>
+      </w:r>
+      <w:r>
+        <w:rPr>
+          <w:rStyle w:val="Hyperlink.0"/>
+        </w:rPr>
+        <w:fldChar w:fldCharType="separate" w:fldLock="0"/>
+      </w:r>
+      <w:r>
+        <w:rPr>
+          <w:rStyle w:val="Hyperlink.0"/>
+          <w:rtl w:val="0"/>
+        </w:rPr>
+        <w:t>this work</w:t>
+      </w:r>
+      <w:r>
+        <w:rPr/>
+        <w:fldChar w:fldCharType="end" w:fldLock="0"/>
+      </w:r>
+      <w:r>
+        <w:rPr>
+          <w:rtl w:val="0"/>
+        </w:rPr>
+        <w:t xml:space="preserve"> [42] brings up is straightforward to understand and verify: read the treaties; the rest is basic accounting, </w:t>
       </w:r>
       <w:r>
         <w:rPr>
@@ -8211,7 +8246,42 @@
         <w:rPr>
           <w:rtl w:val="0"/>
         </w:rPr>
-        <w:t xml:space="preserve"> that the narrative is fueling likely make it indefensible in court.  This work is therefore set to be of interest to a number of environmental lawsuits.  </w:t>
+        <w:t xml:space="preserve"> that the narrative is fueling likely make it indefensible in court.  </w:t>
+      </w:r>
+      <w:r>
+        <w:rPr>
+          <w:rStyle w:val="Hyperlink.0"/>
+        </w:rPr>
+        <w:fldChar w:fldCharType="begin" w:fldLock="0"/>
+      </w:r>
+      <w:r>
+        <w:rPr>
+          <w:rStyle w:val="Hyperlink.0"/>
+        </w:rPr>
+        <w:instrText xml:space="preserve"> HYPERLINK "https://eartharxiv.org/repository/view/5246/"</w:instrText>
+      </w:r>
+      <w:r>
+        <w:rPr>
+          <w:rStyle w:val="Hyperlink.0"/>
+        </w:rPr>
+        <w:fldChar w:fldCharType="separate" w:fldLock="0"/>
+      </w:r>
+      <w:r>
+        <w:rPr>
+          <w:rStyle w:val="Hyperlink.0"/>
+          <w:rtl w:val="0"/>
+        </w:rPr>
+        <w:t>This work</w:t>
+      </w:r>
+      <w:r>
+        <w:rPr/>
+        <w:fldChar w:fldCharType="end" w:fldLock="0"/>
+      </w:r>
+      <w:r>
+        <w:rPr>
+          <w:rtl w:val="0"/>
+        </w:rPr>
+        <w:t xml:space="preserve"> [42] is therefore set to be of interest to a number of environmental lawsuits.  </w:t>
       </w:r>
       <w:r>
         <w:rPr>
@@ -8282,7 +8352,7 @@
         <w:rPr>
           <w:rtl w:val="0"/>
         </w:rPr>
-        <w:t xml:space="preserve"> [42].  The court filings invariably reveal the law firms.  Anecdotally, I</w:t>
+        <w:t xml:space="preserve"> [43].  The court filings invariably reveal the law firms.  Anecdotally, I</w:t>
       </w:r>
       <w:r>
         <w:rPr>
@@ -8307,7 +8377,36 @@
         <w:rPr>
           <w:rtl w:val="0"/>
         </w:rPr>
-        <w:t xml:space="preserve"> that bring up this work</w:t>
+        <w:t xml:space="preserve"> that bring up </w:t>
+      </w:r>
+      <w:r>
+        <w:rPr>
+          <w:rStyle w:val="Hyperlink.0"/>
+        </w:rPr>
+        <w:fldChar w:fldCharType="begin" w:fldLock="0"/>
+      </w:r>
+      <w:r>
+        <w:rPr>
+          <w:rStyle w:val="Hyperlink.0"/>
+        </w:rPr>
+        <w:instrText xml:space="preserve"> HYPERLINK "https://eartharxiv.org/repository/view/5246/"</w:instrText>
+      </w:r>
+      <w:r>
+        <w:rPr>
+          <w:rStyle w:val="Hyperlink.0"/>
+        </w:rPr>
+        <w:fldChar w:fldCharType="separate" w:fldLock="0"/>
+      </w:r>
+      <w:r>
+        <w:rPr>
+          <w:rStyle w:val="Hyperlink.0"/>
+          <w:rtl w:val="0"/>
+        </w:rPr>
+        <w:t>this work</w:t>
+      </w:r>
+      <w:r>
+        <w:rPr/>
+        <w:fldChar w:fldCharType="end" w:fldLock="0"/>
       </w:r>
       <w:r>
         <w:rPr>
@@ -8319,7 +8418,7 @@
         <w:rPr>
           <w:rtl w:val="0"/>
         </w:rPr>
-        <w:t>t</w:t>
+        <w:t>[42] t</w:t>
       </w:r>
       <w:r>
         <w:rPr>
@@ -8501,7 +8600,42 @@
         <w:rPr>
           <w:rtl w:val="0"/>
         </w:rPr>
-        <w:t>ve information of use to their lawyers w</w:t>
+        <w:t xml:space="preserve">ve </w:t>
+      </w:r>
+      <w:r>
+        <w:rPr>
+          <w:rStyle w:val="Hyperlink.0"/>
+        </w:rPr>
+        <w:fldChar w:fldCharType="begin" w:fldLock="0"/>
+      </w:r>
+      <w:r>
+        <w:rPr>
+          <w:rStyle w:val="Hyperlink.0"/>
+        </w:rPr>
+        <w:instrText xml:space="preserve"> HYPERLINK "https://eartharxiv.org/repository/view/5246/"</w:instrText>
+      </w:r>
+      <w:r>
+        <w:rPr>
+          <w:rStyle w:val="Hyperlink.0"/>
+        </w:rPr>
+        <w:fldChar w:fldCharType="separate" w:fldLock="0"/>
+      </w:r>
+      <w:r>
+        <w:rPr>
+          <w:rStyle w:val="Hyperlink.0"/>
+          <w:rtl w:val="0"/>
+        </w:rPr>
+        <w:t>information</w:t>
+      </w:r>
+      <w:r>
+        <w:rPr/>
+        <w:fldChar w:fldCharType="end" w:fldLock="0"/>
+      </w:r>
+      <w:r>
+        <w:rPr>
+          <w:rtl w:val="0"/>
+        </w:rPr>
+        <w:t xml:space="preserve"> [42] of use to their lawyers w</w:t>
       </w:r>
       <w:r>
         <w:rPr>
@@ -8572,7 +8706,7 @@
         <w:rPr>
           <w:rtl w:val="0"/>
         </w:rPr>
-        <w:t xml:space="preserve"> [43].</w:t>
+        <w:t xml:space="preserve"> [44].</w:t>
       </w:r>
     </w:p>
     <w:p>
@@ -8835,7 +8969,7 @@
         <w:rPr>
           <w:rtl w:val="0"/>
         </w:rPr>
-        <w:t xml:space="preserve"> [44] [45] that they are enabling would likely be a stretch for a court case.  But it might bring them to think about what they</w:t>
+        <w:t xml:space="preserve"> [45] [46] that they are enabling would likely be a stretch for a court case.  But it might bring them to think about what they</w:t>
       </w:r>
       <w:r>
         <w:rPr>
@@ -9188,7 +9322,7 @@
         <w:rPr>
           <w:rtl w:val="0"/>
         </w:rPr>
-        <w:t>46</w:t>
+        <w:t>47</w:t>
       </w:r>
       <w:r>
         <w:rPr>
@@ -9271,7 +9405,7 @@
         <w:rPr>
           <w:rtl w:val="0"/>
         </w:rPr>
-        <w:t>47</w:t>
+        <w:t>48</w:t>
       </w:r>
       <w:r>
         <w:rPr>
@@ -9781,7 +9915,7 @@
         <w:rPr>
           <w:rtl w:val="0"/>
         </w:rPr>
-        <w:t>48</w:t>
+        <w:t>49</w:t>
       </w:r>
       <w:r>
         <w:rPr>
@@ -9854,7 +9988,7 @@
         <w:rPr>
           <w:rtl w:val="0"/>
         </w:rPr>
-        <w:t>49</w:t>
+        <w:t>50</w:t>
       </w:r>
       <w:r>
         <w:rPr>
@@ -10324,7 +10458,7 @@
         <w:rPr>
           <w:rtl w:val="0"/>
         </w:rPr>
-        <w:t xml:space="preserve"> [50].  T</w:t>
+        <w:t xml:space="preserve"> [51].  T</w:t>
       </w:r>
       <w:r>
         <w:rPr>
@@ -10383,7 +10517,7 @@
         <w:rPr>
           <w:rtl w:val="0"/>
         </w:rPr>
-        <w:t xml:space="preserve"> [51].</w:t>
+        <w:t xml:space="preserve"> [52].</w:t>
       </w:r>
     </w:p>
     <w:p>
@@ -10454,7 +10588,7 @@
         <w:rPr>
           <w:rtl w:val="0"/>
         </w:rPr>
-        <w:t xml:space="preserve"> [52] are </w:t>
+        <w:t xml:space="preserve"> [53] are </w:t>
       </w:r>
       <w:r>
         <w:rPr>
@@ -10489,7 +10623,7 @@
         <w:rPr>
           <w:rtl w:val="0"/>
         </w:rPr>
-        <w:t xml:space="preserve"> [53] towards a </w:t>
+        <w:t xml:space="preserve"> [54] towards a </w:t>
       </w:r>
       <w:r>
         <w:rPr>
@@ -10524,7 +10658,7 @@
         <w:rPr>
           <w:rtl w:val="0"/>
         </w:rPr>
-        <w:t xml:space="preserve"> [54].</w:t>
+        <w:t xml:space="preserve"> [55].</w:t>
       </w:r>
     </w:p>
     <w:p>
@@ -10656,7 +10790,7 @@
         <w:rPr>
           <w:rtl w:val="0"/>
         </w:rPr>
-        <w:t xml:space="preserve"> [55] and this work put </w:t>
+        <w:t xml:space="preserve"> [56] and this work put </w:t>
       </w:r>
       <w:r>
         <w:rPr>
@@ -15867,9 +16001,32 @@
       <w:r>
         <w:rPr>
           <w:rtl w:val="0"/>
-          <w:lang w:val="it-IT"/>
-        </w:rPr>
-        <w:t>Climate Change Litigation Databases.</w:t>
+        </w:rPr>
+        <w:t>de Bernardy, Denis</w:t>
+      </w:r>
+      <w:r>
+        <w:rPr>
+          <w:rtl w:val="0"/>
+        </w:rPr>
+        <w:t>.</w:t>
+      </w:r>
+      <w:r>
+        <w:rPr>
+          <w:rtl w:val="0"/>
+        </w:rPr>
+        <w:t xml:space="preserve"> </w:t>
+      </w:r>
+      <w:r>
+        <w:rPr>
+          <w:rtl w:val="0"/>
+        </w:rPr>
+        <w:t xml:space="preserve"> Revisiting the Climate Narrative</w:t>
+      </w:r>
+      <w:r>
+        <w:rPr>
+          <w:rtl w:val="0"/>
+        </w:rPr>
+        <w:t>.</w:t>
       </w:r>
       <w:r>
         <w:rPr>
@@ -15881,6 +16038,18 @@
         <w:rPr>
           <w:rtl w:val="0"/>
         </w:rPr>
+        <w:t>202</w:t>
+      </w:r>
+      <w:r>
+        <w:rPr>
+          <w:rtl w:val="0"/>
+        </w:rPr>
+        <w:t xml:space="preserve">3.  Pre-Print.  </w:t>
+      </w:r>
+      <w:r>
+        <w:rPr>
+          <w:rtl w:val="0"/>
+        </w:rPr>
         <w:t xml:space="preserve">Available from: </w:t>
       </w:r>
       <w:r>
@@ -15893,7 +16062,7 @@
         <w:rPr>
           <w:rStyle w:val="Hyperlink.0"/>
         </w:rPr>
-        <w:instrText xml:space="preserve"> HYPERLINK "http://climatecasechart.com"</w:instrText>
+        <w:instrText xml:space="preserve"> HYPERLINK "https://doi.org/10.31223/X57077"</w:instrText>
       </w:r>
       <w:r>
         <w:rPr>
@@ -15905,9 +16074,8 @@
         <w:rPr>
           <w:rStyle w:val="Hyperlink.0"/>
           <w:rtl w:val="0"/>
-          <w:lang w:val="es-ES_tradnl"/>
-        </w:rPr>
-        <w:t>http://climatecasechart.com</w:t>
+        </w:rPr>
+        <w:t>https://doi.org/10.31223/X57077</w:t>
       </w:r>
       <w:r>
         <w:rPr/>
@@ -15934,129 +16102,21 @@
       <w:r>
         <w:rPr>
           <w:rtl w:val="0"/>
-        </w:rPr>
-        <w:t>M</w:t>
-      </w:r>
-      <w:r>
-        <w:rPr>
-          <w:rtl w:val="0"/>
-        </w:rPr>
-        <w:t>arvin Haberland &amp; Katie Sugak: On</w:t>
-      </w:r>
-      <w:r>
-        <w:rPr>
-          <w:rtl w:val="0"/>
-        </w:rPr>
-        <w:t xml:space="preserve"> </w:t>
-      </w:r>
-      <w:r>
-        <w:rPr>
-          <w:rtl w:val="0"/>
-        </w:rPr>
-        <w:t>The</w:t>
-      </w:r>
-      <w:r>
-        <w:rPr>
-          <w:rtl w:val="0"/>
-        </w:rPr>
-        <w:t xml:space="preserve"> C</w:t>
-      </w:r>
-      <w:r>
-        <w:rPr>
-          <w:rtl w:val="0"/>
-        </w:rPr>
-        <w:t>ourt</w:t>
-      </w:r>
-      <w:r>
-        <w:rPr>
-          <w:rtl w:val="0"/>
-        </w:rPr>
-        <w:t xml:space="preserve"> C</w:t>
-      </w:r>
-      <w:r>
-        <w:rPr>
-          <w:rtl w:val="0"/>
-        </w:rPr>
-        <w:t>ase</w:t>
-      </w:r>
-      <w:r>
-        <w:rPr>
-          <w:rtl w:val="0"/>
-        </w:rPr>
-        <w:t xml:space="preserve"> A</w:t>
-      </w:r>
-      <w:r>
-        <w:rPr>
-          <w:rtl w:val="0"/>
-        </w:rPr>
-        <w:t>gainst</w:t>
-      </w:r>
-      <w:r>
-        <w:rPr>
-          <w:rtl w:val="0"/>
-        </w:rPr>
-        <w:t xml:space="preserve"> V</w:t>
-      </w:r>
-      <w:r>
-        <w:rPr>
-          <w:rtl w:val="0"/>
-        </w:rPr>
-        <w:t>irology</w:t>
-      </w:r>
-      <w:r>
-        <w:rPr>
-          <w:rtl w:val="0"/>
-        </w:rPr>
-        <w:t xml:space="preserve"> — </w:t>
-      </w:r>
-      <w:r>
-        <w:rPr>
-          <w:rtl w:val="0"/>
-        </w:rPr>
-        <w:t>A</w:t>
-      </w:r>
-      <w:r>
-        <w:rPr>
-          <w:rtl w:val="0"/>
-        </w:rPr>
-        <w:t>pril</w:t>
-      </w:r>
-      <w:r>
-        <w:rPr>
-          <w:rtl w:val="0"/>
-        </w:rPr>
-        <w:t xml:space="preserve"> 26, 2023 </w:t>
-      </w:r>
-      <w:r>
-        <w:rPr>
-          <w:rtl w:val="0"/>
-        </w:rPr>
-        <w:t>In</w:t>
-      </w:r>
-      <w:r>
-        <w:rPr>
-          <w:rtl w:val="0"/>
-        </w:rPr>
-        <w:t xml:space="preserve"> H</w:t>
-      </w:r>
-      <w:r>
-        <w:rPr>
-          <w:rtl w:val="0"/>
-        </w:rPr>
-        <w:t>amburg</w:t>
-      </w:r>
-      <w:r>
-        <w:rPr>
-          <w:rtl w:val="0"/>
-          <w:lang w:val="de-DE"/>
-        </w:rPr>
-        <w:t>, G</w:t>
-      </w:r>
-      <w:r>
-        <w:rPr>
-          <w:rtl w:val="0"/>
-        </w:rPr>
-        <w:t xml:space="preserve">ermany.  Truth comes to Light, 2023.  Available from: </w:t>
+          <w:lang w:val="it-IT"/>
+        </w:rPr>
+        <w:t>Climate Change Litigation Databases.</w:t>
+      </w:r>
+      <w:r>
+        <w:rPr>
+          <w:rtl w:val="0"/>
+        </w:rPr>
+        <w:t xml:space="preserve">  </w:t>
+      </w:r>
+      <w:r>
+        <w:rPr>
+          <w:rtl w:val="0"/>
+        </w:rPr>
+        <w:t xml:space="preserve">Available from: </w:t>
       </w:r>
       <w:r>
         <w:rPr>
@@ -16068,7 +16128,7 @@
         <w:rPr>
           <w:rStyle w:val="Hyperlink.0"/>
         </w:rPr>
-        <w:instrText xml:space="preserve"> HYPERLINK "https://truthcomestolight.com/marvin-haberland-katie-sugak-on-the-court-case-against-virology-april-26-2023-in-hamburg-germany/"</w:instrText>
+        <w:instrText xml:space="preserve"> HYPERLINK "http://climatecasechart.com"</w:instrText>
       </w:r>
       <w:r>
         <w:rPr>
@@ -16080,12 +16140,19 @@
         <w:rPr>
           <w:rStyle w:val="Hyperlink.0"/>
           <w:rtl w:val="0"/>
-        </w:rPr>
-        <w:t>https://truthcomestolight.com/marvin-haberland-katie-sugak-on-the-court-case-against-virology-april-26-2023-in-hamburg-germany/</w:t>
+          <w:lang w:val="es-ES_tradnl"/>
+        </w:rPr>
+        <w:t>http://climatecasechart.com</w:t>
       </w:r>
       <w:r>
         <w:rPr/>
         <w:fldChar w:fldCharType="end" w:fldLock="0"/>
+      </w:r>
+      <w:r>
+        <w:rPr>
+          <w:rtl w:val="0"/>
+        </w:rPr>
+        <w:t>.</w:t>
       </w:r>
     </w:p>
     <w:p>
@@ -16102,69 +16169,129 @@
       <w:r>
         <w:rPr>
           <w:rtl w:val="0"/>
-          <w:lang w:val="pt-PT"/>
-        </w:rPr>
-        <w:t>Ogada, Mordecai</w:t>
-      </w:r>
-      <w:r>
-        <w:rPr>
-          <w:rtl w:val="0"/>
-        </w:rPr>
-        <w:t xml:space="preserve">. </w:t>
-      </w:r>
-      <w:r>
-        <w:rPr>
-          <w:rtl w:val="0"/>
-        </w:rPr>
-        <w:t xml:space="preserve"> A Dark Truth: The racist dynamic at the heart of Kenya</w:t>
-      </w:r>
-      <w:r>
-        <w:rPr>
-          <w:rtl w:val="0"/>
-        </w:rPr>
-        <w:t>’</w:t>
-      </w:r>
-      <w:r>
-        <w:rPr>
-          <w:rtl w:val="0"/>
-        </w:rPr>
-        <w:t>s conservation practices and policies</w:t>
-      </w:r>
-      <w:r>
-        <w:rPr>
-          <w:rtl w:val="0"/>
-        </w:rPr>
-        <w:t xml:space="preserve">. </w:t>
-      </w:r>
-      <w:r>
-        <w:rPr>
-          <w:rtl w:val="0"/>
-        </w:rPr>
-        <w:t xml:space="preserve"> The Elephant</w:t>
-      </w:r>
-      <w:r>
-        <w:rPr>
-          <w:rtl w:val="0"/>
-        </w:rPr>
-        <w:t>, 2018</w:t>
-      </w:r>
-      <w:r>
-        <w:rPr>
-          <w:rtl w:val="0"/>
-        </w:rPr>
-        <w:t>.</w:t>
-      </w:r>
-      <w:r>
-        <w:rPr>
-          <w:rtl w:val="0"/>
-        </w:rPr>
-        <w:t xml:space="preserve">  </w:t>
-      </w:r>
-      <w:r>
-        <w:rPr>
-          <w:rtl w:val="0"/>
-        </w:rPr>
-        <w:t xml:space="preserve">Available from: </w:t>
+        </w:rPr>
+        <w:t>M</w:t>
+      </w:r>
+      <w:r>
+        <w:rPr>
+          <w:rtl w:val="0"/>
+        </w:rPr>
+        <w:t>arvin Haberland &amp; Katie Sugak: On</w:t>
+      </w:r>
+      <w:r>
+        <w:rPr>
+          <w:rtl w:val="0"/>
+        </w:rPr>
+        <w:t xml:space="preserve"> </w:t>
+      </w:r>
+      <w:r>
+        <w:rPr>
+          <w:rtl w:val="0"/>
+        </w:rPr>
+        <w:t>The</w:t>
+      </w:r>
+      <w:r>
+        <w:rPr>
+          <w:rtl w:val="0"/>
+        </w:rPr>
+        <w:t xml:space="preserve"> C</w:t>
+      </w:r>
+      <w:r>
+        <w:rPr>
+          <w:rtl w:val="0"/>
+        </w:rPr>
+        <w:t>ourt</w:t>
+      </w:r>
+      <w:r>
+        <w:rPr>
+          <w:rtl w:val="0"/>
+        </w:rPr>
+        <w:t xml:space="preserve"> C</w:t>
+      </w:r>
+      <w:r>
+        <w:rPr>
+          <w:rtl w:val="0"/>
+        </w:rPr>
+        <w:t>ase</w:t>
+      </w:r>
+      <w:r>
+        <w:rPr>
+          <w:rtl w:val="0"/>
+        </w:rPr>
+        <w:t xml:space="preserve"> A</w:t>
+      </w:r>
+      <w:r>
+        <w:rPr>
+          <w:rtl w:val="0"/>
+        </w:rPr>
+        <w:t>gainst</w:t>
+      </w:r>
+      <w:r>
+        <w:rPr>
+          <w:rtl w:val="0"/>
+        </w:rPr>
+        <w:t xml:space="preserve"> V</w:t>
+      </w:r>
+      <w:r>
+        <w:rPr>
+          <w:rtl w:val="0"/>
+        </w:rPr>
+        <w:t>irology</w:t>
+      </w:r>
+      <w:r>
+        <w:rPr>
+          <w:rtl w:val="0"/>
+        </w:rPr>
+        <w:t xml:space="preserve"> — </w:t>
+      </w:r>
+      <w:r>
+        <w:rPr>
+          <w:rtl w:val="0"/>
+        </w:rPr>
+        <w:t>A</w:t>
+      </w:r>
+      <w:r>
+        <w:rPr>
+          <w:rtl w:val="0"/>
+        </w:rPr>
+        <w:t>pril</w:t>
+      </w:r>
+      <w:r>
+        <w:rPr>
+          <w:rtl w:val="0"/>
+        </w:rPr>
+        <w:t xml:space="preserve"> 26, 2023 </w:t>
+      </w:r>
+      <w:r>
+        <w:rPr>
+          <w:rtl w:val="0"/>
+        </w:rPr>
+        <w:t>In</w:t>
+      </w:r>
+      <w:r>
+        <w:rPr>
+          <w:rtl w:val="0"/>
+        </w:rPr>
+        <w:t xml:space="preserve"> H</w:t>
+      </w:r>
+      <w:r>
+        <w:rPr>
+          <w:rtl w:val="0"/>
+        </w:rPr>
+        <w:t>amburg</w:t>
+      </w:r>
+      <w:r>
+        <w:rPr>
+          <w:rtl w:val="0"/>
+          <w:lang w:val="de-DE"/>
+        </w:rPr>
+        <w:t>, G</w:t>
+      </w:r>
+      <w:r>
+        <w:rPr>
+          <w:rtl w:val="0"/>
+        </w:rPr>
+        <w:t xml:space="preserve">ermany.  Truth comes to Light, 2023.  Available from: </w:t>
       </w:r>
       <w:r>
         <w:rPr>
@@ -16176,7 +16303,7 @@
         <w:rPr>
           <w:rStyle w:val="Hyperlink.0"/>
         </w:rPr>
-        <w:instrText xml:space="preserve"> HYPERLINK "https://www.theelephant.info/features/2018/09/13/a-dark-truth-the-racist-dynamic-at-the-heart-of-kenyas-conservation-practices-and-policies/"</w:instrText>
+        <w:instrText xml:space="preserve"> HYPERLINK "https://truthcomestolight.com/marvin-haberland-katie-sugak-on-the-court-case-against-virology-april-26-2023-in-hamburg-germany/"</w:instrText>
       </w:r>
       <w:r>
         <w:rPr>
@@ -16189,17 +16316,11 @@
           <w:rStyle w:val="Hyperlink.0"/>
           <w:rtl w:val="0"/>
         </w:rPr>
-        <w:t>https://www.theelephant.info/features/2018/09/13/a-dark-truth-the-racist-dynamic-at-the-heart-of-kenyas-conservation-practices-and-policies/</w:t>
+        <w:t>https://truthcomestolight.com/marvin-haberland-katie-sugak-on-the-court-case-against-virology-april-26-2023-in-hamburg-germany/</w:t>
       </w:r>
       <w:r>
         <w:rPr/>
         <w:fldChar w:fldCharType="end" w:fldLock="0"/>
-      </w:r>
-      <w:r>
-        <w:rPr>
-          <w:rtl w:val="0"/>
-        </w:rPr>
-        <w:t>.</w:t>
       </w:r>
     </w:p>
     <w:p>
@@ -16216,21 +16337,21 @@
       <w:r>
         <w:rPr>
           <w:rtl w:val="0"/>
-        </w:rPr>
-        <w:t xml:space="preserve">The Violence of </w:t>
-      </w:r>
-      <w:r>
-        <w:rPr>
-          <w:rtl w:val="0"/>
-        </w:rPr>
-        <w:t>‘</w:t>
-      </w:r>
-      <w:r>
-        <w:rPr>
-          <w:rtl w:val="0"/>
-          <w:lang w:val="fr-FR"/>
-        </w:rPr>
-        <w:t>Conservation</w:t>
+          <w:lang w:val="pt-PT"/>
+        </w:rPr>
+        <w:t>Ogada, Mordecai</w:t>
+      </w:r>
+      <w:r>
+        <w:rPr>
+          <w:rtl w:val="0"/>
+        </w:rPr>
+        <w:t xml:space="preserve">. </w:t>
+      </w:r>
+      <w:r>
+        <w:rPr>
+          <w:rtl w:val="0"/>
+        </w:rPr>
+        <w:t xml:space="preserve"> A Dark Truth: The racist dynamic at the heart of Kenya</w:t>
       </w:r>
       <w:r>
         <w:rPr>
@@ -16242,20 +16363,25 @@
         <w:rPr>
           <w:rtl w:val="0"/>
         </w:rPr>
+        <w:t>s conservation practices and policies</w:t>
+      </w:r>
+      <w:r>
+        <w:rPr>
+          <w:rtl w:val="0"/>
+        </w:rPr>
         <w:t xml:space="preserve">. </w:t>
       </w:r>
       <w:r>
         <w:rPr>
           <w:rtl w:val="0"/>
-          <w:lang w:val="fr-FR"/>
-        </w:rPr>
-        <w:t xml:space="preserve"> Survival International</w:t>
-      </w:r>
-      <w:r>
-        <w:rPr>
-          <w:rtl w:val="0"/>
-        </w:rPr>
-        <w:t>, 2020</w:t>
+        </w:rPr>
+        <w:t xml:space="preserve"> The Elephant</w:t>
+      </w:r>
+      <w:r>
+        <w:rPr>
+          <w:rtl w:val="0"/>
+        </w:rPr>
+        <w:t>, 2018</w:t>
       </w:r>
       <w:r>
         <w:rPr>
@@ -16285,7 +16411,7 @@
         <w:rPr>
           <w:rStyle w:val="Hyperlink.0"/>
         </w:rPr>
-        <w:instrText xml:space="preserve"> HYPERLINK "https://www.survivalinternational.org/articles/violence_conservation"</w:instrText>
+        <w:instrText xml:space="preserve"> HYPERLINK "https://www.theelephant.info/features/2018/09/13/a-dark-truth-the-racist-dynamic-at-the-heart-of-kenyas-conservation-practices-and-policies/"</w:instrText>
       </w:r>
       <w:r>
         <w:rPr>
@@ -16298,7 +16424,7 @@
           <w:rStyle w:val="Hyperlink.0"/>
           <w:rtl w:val="0"/>
         </w:rPr>
-        <w:t>https://www.survivalinternational.org/articles/violence_conservation</w:t>
+        <w:t>https://www.theelephant.info/features/2018/09/13/a-dark-truth-the-racist-dynamic-at-the-heart-of-kenyas-conservation-practices-and-policies/</w:t>
       </w:r>
       <w:r>
         <w:rPr/>
@@ -16326,7 +16452,26 @@
         <w:rPr>
           <w:rtl w:val="0"/>
         </w:rPr>
-        <w:t>Bezmenov, Yuri</w:t>
+        <w:t xml:space="preserve">The Violence of </w:t>
+      </w:r>
+      <w:r>
+        <w:rPr>
+          <w:rtl w:val="0"/>
+        </w:rPr>
+        <w:t>‘</w:t>
+      </w:r>
+      <w:r>
+        <w:rPr>
+          <w:rtl w:val="0"/>
+          <w:lang w:val="fr-FR"/>
+        </w:rPr>
+        <w:t>Conservation</w:t>
+      </w:r>
+      <w:r>
+        <w:rPr>
+          <w:rtl w:val="0"/>
+        </w:rPr>
+        <w:t>’</w:t>
       </w:r>
       <w:r>
         <w:rPr>
@@ -16337,8 +16482,21 @@
       <w:r>
         <w:rPr>
           <w:rtl w:val="0"/>
-        </w:rPr>
-        <w:t xml:space="preserve"> The Four Stages of Ideological Subversion.</w:t>
+          <w:lang w:val="fr-FR"/>
+        </w:rPr>
+        <w:t xml:space="preserve"> Survival International</w:t>
+      </w:r>
+      <w:r>
+        <w:rPr>
+          <w:rtl w:val="0"/>
+        </w:rPr>
+        <w:t>, 2020</w:t>
+      </w:r>
+      <w:r>
+        <w:rPr>
+          <w:rtl w:val="0"/>
+        </w:rPr>
+        <w:t>.</w:t>
       </w:r>
       <w:r>
         <w:rPr>
@@ -16350,18 +16508,6 @@
         <w:rPr>
           <w:rtl w:val="0"/>
         </w:rPr>
-        <w:t>1984</w:t>
-      </w:r>
-      <w:r>
-        <w:rPr>
-          <w:rtl w:val="0"/>
-        </w:rPr>
-        <w:t xml:space="preserve">.  </w:t>
-      </w:r>
-      <w:r>
-        <w:rPr>
-          <w:rtl w:val="0"/>
-        </w:rPr>
         <w:t xml:space="preserve">Available from: </w:t>
       </w:r>
       <w:r>
@@ -16374,7 +16520,7 @@
         <w:rPr>
           <w:rStyle w:val="Hyperlink.0"/>
         </w:rPr>
-        <w:instrText xml:space="preserve"> HYPERLINK "https://www.youtube.com/watch?v=yErKTVdETpw"</w:instrText>
+        <w:instrText xml:space="preserve"> HYPERLINK "https://www.survivalinternational.org/articles/violence_conservation"</w:instrText>
       </w:r>
       <w:r>
         <w:rPr>
@@ -16387,7 +16533,7 @@
           <w:rStyle w:val="Hyperlink.0"/>
           <w:rtl w:val="0"/>
         </w:rPr>
-        <w:t>https://www.youtube.com/watch?v=yErKTVdETpw</w:t>
+        <w:t>https://www.survivalinternational.org/articles/violence_conservation</w:t>
       </w:r>
       <w:r>
         <w:rPr/>
@@ -16415,7 +16561,7 @@
         <w:rPr>
           <w:rtl w:val="0"/>
         </w:rPr>
-        <w:t>Corbett, James</w:t>
+        <w:t>Bezmenov, Yuri</w:t>
       </w:r>
       <w:r>
         <w:rPr>
@@ -16427,43 +16573,7 @@
         <w:rPr>
           <w:rtl w:val="0"/>
         </w:rPr>
-        <w:t xml:space="preserve"> Episode 344 - Problem Reaction Solution: Internet Censorship Edition</w:t>
-      </w:r>
-      <w:r>
-        <w:rPr>
-          <w:rtl w:val="0"/>
-        </w:rPr>
-        <w:t>.</w:t>
-      </w:r>
-      <w:r>
-        <w:rPr>
-          <w:rtl w:val="0"/>
-        </w:rPr>
-        <w:t xml:space="preserve"> </w:t>
-      </w:r>
-      <w:r>
-        <w:rPr>
-          <w:rtl w:val="0"/>
-        </w:rPr>
-        <w:t xml:space="preserve"> </w:t>
-      </w:r>
-      <w:r>
-        <w:rPr>
-          <w:rtl w:val="0"/>
-        </w:rPr>
-        <w:t>The Corbett Report</w:t>
-      </w:r>
-      <w:r>
-        <w:rPr>
-          <w:rtl w:val="0"/>
-        </w:rPr>
-        <w:t>, 2018</w:t>
-      </w:r>
-      <w:r>
-        <w:rPr>
-          <w:rtl w:val="0"/>
-        </w:rPr>
-        <w:t>.</w:t>
+        <w:t xml:space="preserve"> The Four Stages of Ideological Subversion.</w:t>
       </w:r>
       <w:r>
         <w:rPr>
@@ -16475,6 +16585,18 @@
         <w:rPr>
           <w:rtl w:val="0"/>
         </w:rPr>
+        <w:t>1984</w:t>
+      </w:r>
+      <w:r>
+        <w:rPr>
+          <w:rtl w:val="0"/>
+        </w:rPr>
+        <w:t xml:space="preserve">.  </w:t>
+      </w:r>
+      <w:r>
+        <w:rPr>
+          <w:rtl w:val="0"/>
+        </w:rPr>
         <w:t xml:space="preserve">Available from: </w:t>
       </w:r>
       <w:r>
@@ -16487,7 +16609,7 @@
         <w:rPr>
           <w:rStyle w:val="Hyperlink.0"/>
         </w:rPr>
-        <w:instrText xml:space="preserve"> HYPERLINK "https://www.corbettreport.com/episode-344-problem-reaction-solution-internet-censorship-edition/"</w:instrText>
+        <w:instrText xml:space="preserve"> HYPERLINK "https://www.youtube.com/watch?v=yErKTVdETpw"</w:instrText>
       </w:r>
       <w:r>
         <w:rPr>
@@ -16499,9 +16621,8 @@
         <w:rPr>
           <w:rStyle w:val="Hyperlink.0"/>
           <w:rtl w:val="0"/>
-          <w:lang w:val="fr-FR"/>
-        </w:rPr>
-        <w:t>https://www.corbettreport.com/episode-344-problem-reaction-solution-internet-censorship-edition/</w:t>
+        </w:rPr>
+        <w:t>https://www.youtube.com/watch?v=yErKTVdETpw</w:t>
       </w:r>
       <w:r>
         <w:rPr/>
@@ -16529,7 +16650,7 @@
         <w:rPr>
           <w:rtl w:val="0"/>
         </w:rPr>
-        <w:t>Cudenec, Paul</w:t>
+        <w:t>Corbett, James</w:t>
       </w:r>
       <w:r>
         <w:rPr>
@@ -16541,26 +16662,7 @@
         <w:rPr>
           <w:rtl w:val="0"/>
         </w:rPr>
-        <w:t xml:space="preserve"> Fascism Rebranded: Exposing the Great Reset</w:t>
-      </w:r>
-      <w:r>
-        <w:rPr>
-          <w:rtl w:val="0"/>
-        </w:rPr>
-        <w:t xml:space="preserve">. </w:t>
-      </w:r>
-      <w:r>
-        <w:rPr>
-          <w:rtl w:val="0"/>
-          <w:lang w:val="de-DE"/>
-        </w:rPr>
-        <w:t xml:space="preserve"> Winter Oak</w:t>
-      </w:r>
-      <w:r>
-        <w:rPr>
-          <w:rtl w:val="0"/>
-        </w:rPr>
-        <w:t>, 2021</w:t>
+        <w:t xml:space="preserve"> Episode 344 - Problem Reaction Solution: Internet Censorship Edition</w:t>
       </w:r>
       <w:r>
         <w:rPr>
@@ -16572,6 +16674,36 @@
         <w:rPr>
           <w:rtl w:val="0"/>
         </w:rPr>
+        <w:t xml:space="preserve"> </w:t>
+      </w:r>
+      <w:r>
+        <w:rPr>
+          <w:rtl w:val="0"/>
+        </w:rPr>
+        <w:t xml:space="preserve"> </w:t>
+      </w:r>
+      <w:r>
+        <w:rPr>
+          <w:rtl w:val="0"/>
+        </w:rPr>
+        <w:t>The Corbett Report</w:t>
+      </w:r>
+      <w:r>
+        <w:rPr>
+          <w:rtl w:val="0"/>
+        </w:rPr>
+        <w:t>, 2018</w:t>
+      </w:r>
+      <w:r>
+        <w:rPr>
+          <w:rtl w:val="0"/>
+        </w:rPr>
+        <w:t>.</w:t>
+      </w:r>
+      <w:r>
+        <w:rPr>
+          <w:rtl w:val="0"/>
+        </w:rPr>
         <w:t xml:space="preserve">  </w:t>
       </w:r>
       <w:r>
@@ -16590,7 +16722,7 @@
         <w:rPr>
           <w:rStyle w:val="Hyperlink.0"/>
         </w:rPr>
-        <w:instrText xml:space="preserve"> HYPERLINK "https://winteroak.org.uk/2021/07/10/fascism-rebranded-exposing-the-great-reset/"</w:instrText>
+        <w:instrText xml:space="preserve"> HYPERLINK "https://www.corbettreport.com/episode-344-problem-reaction-solution-internet-censorship-edition/"</w:instrText>
       </w:r>
       <w:r>
         <w:rPr>
@@ -16602,8 +16734,9 @@
         <w:rPr>
           <w:rStyle w:val="Hyperlink.0"/>
           <w:rtl w:val="0"/>
-        </w:rPr>
-        <w:t>https://winteroak.org.uk/2021/07/10/fascism-rebranded-exposing-the-great-reset/</w:t>
+          <w:lang w:val="fr-FR"/>
+        </w:rPr>
+        <w:t>https://www.corbettreport.com/episode-344-problem-reaction-solution-internet-censorship-edition/</w:t>
       </w:r>
       <w:r>
         <w:rPr/>
@@ -16631,7 +16764,38 @@
         <w:rPr>
           <w:rtl w:val="0"/>
         </w:rPr>
-        <w:t>Blumenthal, Max</w:t>
+        <w:t>Cudenec, Paul</w:t>
+      </w:r>
+      <w:r>
+        <w:rPr>
+          <w:rtl w:val="0"/>
+        </w:rPr>
+        <w:t xml:space="preserve">. </w:t>
+      </w:r>
+      <w:r>
+        <w:rPr>
+          <w:rtl w:val="0"/>
+        </w:rPr>
+        <w:t xml:space="preserve"> Fascism Rebranded: Exposing the Great Reset</w:t>
+      </w:r>
+      <w:r>
+        <w:rPr>
+          <w:rtl w:val="0"/>
+        </w:rPr>
+        <w:t xml:space="preserve">. </w:t>
+      </w:r>
+      <w:r>
+        <w:rPr>
+          <w:rtl w:val="0"/>
+          <w:lang w:val="de-DE"/>
+        </w:rPr>
+        <w:t xml:space="preserve"> Winter Oak</w:t>
+      </w:r>
+      <w:r>
+        <w:rPr>
+          <w:rtl w:val="0"/>
+        </w:rPr>
+        <w:t>, 2021</w:t>
       </w:r>
       <w:r>
         <w:rPr>
@@ -16643,91 +16807,6 @@
         <w:rPr>
           <w:rtl w:val="0"/>
         </w:rPr>
-        <w:t xml:space="preserve"> </w:t>
-      </w:r>
-      <w:r>
-        <w:rPr>
-          <w:rtl w:val="0"/>
-        </w:rPr>
-        <w:t xml:space="preserve"> </w:t>
-      </w:r>
-      <w:r>
-        <w:rPr>
-          <w:rtl w:val="0"/>
-        </w:rPr>
-        <w:t>‘</w:t>
-      </w:r>
-      <w:r>
-        <w:rPr>
-          <w:rtl w:val="0"/>
-          <w:lang w:val="nl-NL"/>
-        </w:rPr>
-        <w:t>Green</w:t>
-      </w:r>
-      <w:r>
-        <w:rPr>
-          <w:rtl w:val="0"/>
-        </w:rPr>
-        <w:t xml:space="preserve">’ </w:t>
-      </w:r>
-      <w:r>
-        <w:rPr>
-          <w:rtl w:val="0"/>
-        </w:rPr>
-        <w:t xml:space="preserve">billionaires behind professional activist network that led suppression of </w:t>
-      </w:r>
-      <w:r>
-        <w:rPr>
-          <w:rtl w:val="0"/>
-        </w:rPr>
-        <w:t>‘</w:t>
-      </w:r>
-      <w:r>
-        <w:rPr>
-          <w:rtl w:val="0"/>
-        </w:rPr>
-        <w:t>Planet of the Humans</w:t>
-      </w:r>
-      <w:r>
-        <w:rPr>
-          <w:rtl w:val="0"/>
-        </w:rPr>
-        <w:t xml:space="preserve">’ </w:t>
-      </w:r>
-      <w:r>
-        <w:rPr>
-          <w:rtl w:val="0"/>
-        </w:rPr>
-        <w:t>documentary</w:t>
-      </w:r>
-      <w:r>
-        <w:rPr>
-          <w:rtl w:val="0"/>
-        </w:rPr>
-        <w:t xml:space="preserve">. </w:t>
-      </w:r>
-      <w:r>
-        <w:rPr>
-          <w:rtl w:val="0"/>
-        </w:rPr>
-        <w:t xml:space="preserve"> The Grayzone</w:t>
-      </w:r>
-      <w:r>
-        <w:rPr>
-          <w:rtl w:val="0"/>
-        </w:rPr>
-        <w:t>, 2020</w:t>
-      </w:r>
-      <w:r>
-        <w:rPr>
-          <w:rtl w:val="0"/>
-        </w:rPr>
-        <w:t>.</w:t>
-      </w:r>
-      <w:r>
-        <w:rPr>
-          <w:rtl w:val="0"/>
-        </w:rPr>
         <w:t xml:space="preserve">  </w:t>
       </w:r>
       <w:r>
@@ -16746,7 +16825,7 @@
         <w:rPr>
           <w:rStyle w:val="Hyperlink.0"/>
         </w:rPr>
-        <w:instrText xml:space="preserve"> HYPERLINK "https://thegrayzone.com/2020/09/07/green-billionaires-planet-of-the-humans/"</w:instrText>
+        <w:instrText xml:space="preserve"> HYPERLINK "https://winteroak.org.uk/2021/07/10/fascism-rebranded-exposing-the-great-reset/"</w:instrText>
       </w:r>
       <w:r>
         <w:rPr>
@@ -16759,7 +16838,7 @@
           <w:rStyle w:val="Hyperlink.0"/>
           <w:rtl w:val="0"/>
         </w:rPr>
-        <w:t>https://thegrayzone.com/2020/09/07/green-billionaires-planet-of-the-humans/</w:t>
+        <w:t>https://winteroak.org.uk/2021/07/10/fascism-rebranded-exposing-the-great-reset/</w:t>
       </w:r>
       <w:r>
         <w:rPr/>
@@ -16786,9 +16865,75 @@
       <w:r>
         <w:rPr>
           <w:rtl w:val="0"/>
+        </w:rPr>
+        <w:t>Blumenthal, Max</w:t>
+      </w:r>
+      <w:r>
+        <w:rPr>
+          <w:rtl w:val="0"/>
+        </w:rPr>
+        <w:t>.</w:t>
+      </w:r>
+      <w:r>
+        <w:rPr>
+          <w:rtl w:val="0"/>
+        </w:rPr>
+        <w:t xml:space="preserve"> </w:t>
+      </w:r>
+      <w:r>
+        <w:rPr>
+          <w:rtl w:val="0"/>
+        </w:rPr>
+        <w:t xml:space="preserve"> </w:t>
+      </w:r>
+      <w:r>
+        <w:rPr>
+          <w:rtl w:val="0"/>
+        </w:rPr>
+        <w:t>‘</w:t>
+      </w:r>
+      <w:r>
+        <w:rPr>
+          <w:rtl w:val="0"/>
           <w:lang w:val="nl-NL"/>
         </w:rPr>
-        <w:t>Wigington, Dane</w:t>
+        <w:t>Green</w:t>
+      </w:r>
+      <w:r>
+        <w:rPr>
+          <w:rtl w:val="0"/>
+        </w:rPr>
+        <w:t xml:space="preserve">’ </w:t>
+      </w:r>
+      <w:r>
+        <w:rPr>
+          <w:rtl w:val="0"/>
+        </w:rPr>
+        <w:t xml:space="preserve">billionaires behind professional activist network that led suppression of </w:t>
+      </w:r>
+      <w:r>
+        <w:rPr>
+          <w:rtl w:val="0"/>
+        </w:rPr>
+        <w:t>‘</w:t>
+      </w:r>
+      <w:r>
+        <w:rPr>
+          <w:rtl w:val="0"/>
+        </w:rPr>
+        <w:t>Planet of the Humans</w:t>
+      </w:r>
+      <w:r>
+        <w:rPr>
+          <w:rtl w:val="0"/>
+        </w:rPr>
+        <w:t xml:space="preserve">’ </w:t>
+      </w:r>
+      <w:r>
+        <w:rPr>
+          <w:rtl w:val="0"/>
+        </w:rPr>
+        <w:t>documentary</w:t>
       </w:r>
       <w:r>
         <w:rPr>
@@ -16800,25 +16945,13 @@
         <w:rPr>
           <w:rtl w:val="0"/>
         </w:rPr>
-        <w:t xml:space="preserve"> Our Most Comprehensive Climate Engineering Presentation</w:t>
-      </w:r>
-      <w:r>
-        <w:rPr>
-          <w:rtl w:val="0"/>
-        </w:rPr>
-        <w:t xml:space="preserve">. </w:t>
-      </w:r>
-      <w:r>
-        <w:rPr>
-          <w:rtl w:val="0"/>
-        </w:rPr>
-        <w:t xml:space="preserve"> Geoengineering Watch</w:t>
-      </w:r>
-      <w:r>
-        <w:rPr>
-          <w:rtl w:val="0"/>
-        </w:rPr>
-        <w:t>, 2019</w:t>
+        <w:t xml:space="preserve"> The Grayzone</w:t>
+      </w:r>
+      <w:r>
+        <w:rPr>
+          <w:rtl w:val="0"/>
+        </w:rPr>
+        <w:t>, 2020</w:t>
       </w:r>
       <w:r>
         <w:rPr>
@@ -16848,7 +16981,7 @@
         <w:rPr>
           <w:rStyle w:val="Hyperlink.0"/>
         </w:rPr>
-        <w:instrText xml:space="preserve"> HYPERLINK "https://www.geoengineeringwatch.org/geoengineering-watch-our-most-comprehensive-climate-engineering-presentation/"</w:instrText>
+        <w:instrText xml:space="preserve"> HYPERLINK "https://thegrayzone.com/2020/09/07/green-billionaires-planet-of-the-humans/"</w:instrText>
       </w:r>
       <w:r>
         <w:rPr>
@@ -16861,7 +16994,7 @@
           <w:rStyle w:val="Hyperlink.0"/>
           <w:rtl w:val="0"/>
         </w:rPr>
-        <w:t>https://www.geoengineeringwatch.org/geoengineering-watch-our-most-comprehensive-climate-engineering-presentation/</w:t>
+        <w:t>https://thegrayzone.com/2020/09/07/green-billionaires-planet-of-the-humans/</w:t>
       </w:r>
       <w:r>
         <w:rPr/>
@@ -16888,20 +17021,9 @@
       <w:r>
         <w:rPr>
           <w:rtl w:val="0"/>
-        </w:rPr>
-        <w:t>Cristi</w:t>
-      </w:r>
-      <w:r>
-        <w:rPr>
-          <w:rtl w:val="0"/>
-        </w:rPr>
-        <w:t>á</w:t>
-      </w:r>
-      <w:r>
-        <w:rPr>
-          <w:rtl w:val="0"/>
-        </w:rPr>
-        <w:t>n, Ryan</w:t>
+          <w:lang w:val="nl-NL"/>
+        </w:rPr>
+        <w:t>Wigington, Dane</w:t>
       </w:r>
       <w:r>
         <w:rPr>
@@ -16913,7 +17035,7 @@
         <w:rPr>
           <w:rtl w:val="0"/>
         </w:rPr>
-        <w:t xml:space="preserve"> The Daily Wrap-Up</w:t>
+        <w:t xml:space="preserve"> Our Most Comprehensive Climate Engineering Presentation</w:t>
       </w:r>
       <w:r>
         <w:rPr>
@@ -16925,7 +17047,19 @@
         <w:rPr>
           <w:rtl w:val="0"/>
         </w:rPr>
-        <w:t xml:space="preserve"> The Last American Vagabond.</w:t>
+        <w:t xml:space="preserve"> Geoengineering Watch</w:t>
+      </w:r>
+      <w:r>
+        <w:rPr>
+          <w:rtl w:val="0"/>
+        </w:rPr>
+        <w:t>, 2019</w:t>
+      </w:r>
+      <w:r>
+        <w:rPr>
+          <w:rtl w:val="0"/>
+        </w:rPr>
+        <w:t>.</w:t>
       </w:r>
       <w:r>
         <w:rPr>
@@ -16949,7 +17083,7 @@
         <w:rPr>
           <w:rStyle w:val="Hyperlink.0"/>
         </w:rPr>
-        <w:instrText xml:space="preserve"> HYPERLINK "https://www.thelastamericanvagabond.com/"</w:instrText>
+        <w:instrText xml:space="preserve"> HYPERLINK "https://www.geoengineeringwatch.org/geoengineering-watch-our-most-comprehensive-climate-engineering-presentation/"</w:instrText>
       </w:r>
       <w:r>
         <w:rPr>
@@ -16962,7 +17096,7 @@
           <w:rStyle w:val="Hyperlink.0"/>
           <w:rtl w:val="0"/>
         </w:rPr>
-        <w:t>https://www.thelastamericanvagabond.com/</w:t>
+        <w:t>https://www.geoengineeringwatch.org/geoengineering-watch-our-most-comprehensive-climate-engineering-presentation/</w:t>
       </w:r>
       <w:r>
         <w:rPr/>
@@ -16990,7 +17124,19 @@
         <w:rPr>
           <w:rtl w:val="0"/>
         </w:rPr>
-        <w:t>Cudenec, Paul</w:t>
+        <w:t>Cristi</w:t>
+      </w:r>
+      <w:r>
+        <w:rPr>
+          <w:rtl w:val="0"/>
+        </w:rPr>
+        <w:t>á</w:t>
+      </w:r>
+      <w:r>
+        <w:rPr>
+          <w:rtl w:val="0"/>
+        </w:rPr>
+        <w:t>n, Ryan</w:t>
       </w:r>
       <w:r>
         <w:rPr>
@@ -17002,7 +17148,7 @@
         <w:rPr>
           <w:rtl w:val="0"/>
         </w:rPr>
-        <w:t xml:space="preserve"> The Great Racket: the ongoing development of the criminal global system</w:t>
+        <w:t xml:space="preserve"> The Daily Wrap-Up</w:t>
       </w:r>
       <w:r>
         <w:rPr>
@@ -17013,21 +17159,8 @@
       <w:r>
         <w:rPr>
           <w:rtl w:val="0"/>
-          <w:lang w:val="de-DE"/>
-        </w:rPr>
-        <w:t xml:space="preserve"> Winter Oak</w:t>
-      </w:r>
-      <w:r>
-        <w:rPr>
-          <w:rtl w:val="0"/>
-        </w:rPr>
-        <w:t>, 2023</w:t>
-      </w:r>
-      <w:r>
-        <w:rPr>
-          <w:rtl w:val="0"/>
-        </w:rPr>
-        <w:t>.</w:t>
+        </w:rPr>
+        <w:t xml:space="preserve"> The Last American Vagabond.</w:t>
       </w:r>
       <w:r>
         <w:rPr>
@@ -17051,7 +17184,7 @@
         <w:rPr>
           <w:rStyle w:val="Hyperlink.0"/>
         </w:rPr>
-        <w:instrText xml:space="preserve"> HYPERLINK "https://winteroak.org.uk/2023/01/13/the-great-racket-the-ongoing-development-of-the-criminal-global-system/"</w:instrText>
+        <w:instrText xml:space="preserve"> HYPERLINK "https://www.thelastamericanvagabond.com/"</w:instrText>
       </w:r>
       <w:r>
         <w:rPr>
@@ -17064,7 +17197,7 @@
           <w:rStyle w:val="Hyperlink.0"/>
           <w:rtl w:val="0"/>
         </w:rPr>
-        <w:t>https://winteroak.org.uk/2023/01/13/the-great-racket-the-ongoing-development-of-the-criminal-global-system/</w:t>
+        <w:t>https://www.thelastamericanvagabond.com/</w:t>
       </w:r>
       <w:r>
         <w:rPr/>
@@ -17091,51 +17224,39 @@
       <w:r>
         <w:rPr>
           <w:rtl w:val="0"/>
+        </w:rPr>
+        <w:t>Cudenec, Paul</w:t>
+      </w:r>
+      <w:r>
+        <w:rPr>
+          <w:rtl w:val="0"/>
+        </w:rPr>
+        <w:t xml:space="preserve">. </w:t>
+      </w:r>
+      <w:r>
+        <w:rPr>
+          <w:rtl w:val="0"/>
+        </w:rPr>
+        <w:t xml:space="preserve"> The Great Racket: the ongoing development of the criminal global system</w:t>
+      </w:r>
+      <w:r>
+        <w:rPr>
+          <w:rtl w:val="0"/>
+        </w:rPr>
+        <w:t xml:space="preserve">. </w:t>
+      </w:r>
+      <w:r>
+        <w:rPr>
+          <w:rtl w:val="0"/>
           <w:lang w:val="de-DE"/>
         </w:rPr>
-        <w:t>Morningstar, Cory</w:t>
-      </w:r>
-      <w:r>
-        <w:rPr>
-          <w:rtl w:val="0"/>
-        </w:rPr>
-        <w:t xml:space="preserve">. </w:t>
-      </w:r>
-      <w:r>
-        <w:rPr>
-          <w:rtl w:val="0"/>
-        </w:rPr>
-        <w:t xml:space="preserve"> The Manufacturing of Greta Thunberg </w:t>
-      </w:r>
-      <w:r>
-        <w:rPr>
-          <w:rtl w:val="0"/>
-        </w:rPr>
-        <w:t xml:space="preserve">– </w:t>
-      </w:r>
-      <w:r>
-        <w:rPr>
-          <w:rtl w:val="0"/>
-        </w:rPr>
-        <w:t>for Consent: The Political Economy of the Non-Profit Industrial Complex</w:t>
-      </w:r>
-      <w:r>
-        <w:rPr>
-          <w:rtl w:val="0"/>
-        </w:rPr>
-        <w:t xml:space="preserve">. </w:t>
-      </w:r>
-      <w:r>
-        <w:rPr>
-          <w:rtl w:val="0"/>
-        </w:rPr>
-        <w:t xml:space="preserve"> The Art of Annihilation</w:t>
-      </w:r>
-      <w:r>
-        <w:rPr>
-          <w:rtl w:val="0"/>
-        </w:rPr>
-        <w:t>, 2019</w:t>
+        <w:t xml:space="preserve"> Winter Oak</w:t>
+      </w:r>
+      <w:r>
+        <w:rPr>
+          <w:rtl w:val="0"/>
+        </w:rPr>
+        <w:t>, 2023</w:t>
       </w:r>
       <w:r>
         <w:rPr>
@@ -17165,7 +17286,7 @@
         <w:rPr>
           <w:rStyle w:val="Hyperlink.0"/>
         </w:rPr>
-        <w:instrText xml:space="preserve"> HYPERLINK "https://www.theartofannihilation.com/the-manufacturing-of-greta-thunberg-for-consent-the-political-economy-of-the-non-profit-industrial-complex/"</w:instrText>
+        <w:instrText xml:space="preserve"> HYPERLINK "https://winteroak.org.uk/2023/01/13/the-great-racket-the-ongoing-development-of-the-criminal-global-system/"</w:instrText>
       </w:r>
       <w:r>
         <w:rPr>
@@ -17178,7 +17299,7 @@
           <w:rStyle w:val="Hyperlink.0"/>
           <w:rtl w:val="0"/>
         </w:rPr>
-        <w:t>https://www.theartofannihilation.com/the-manufacturing-of-greta-thunberg-for-consent-the-political-economy-of-the-non-profit-industrial-complex/</w:t>
+        <w:t>https://winteroak.org.uk/2023/01/13/the-great-racket-the-ongoing-development-of-the-criminal-global-system/</w:t>
       </w:r>
       <w:r>
         <w:rPr/>
@@ -17205,8 +17326,51 @@
       <w:r>
         <w:rPr>
           <w:rtl w:val="0"/>
-        </w:rPr>
-        <w:t>Corbett, James</w:t>
+          <w:lang w:val="de-DE"/>
+        </w:rPr>
+        <w:t>Morningstar, Cory</w:t>
+      </w:r>
+      <w:r>
+        <w:rPr>
+          <w:rtl w:val="0"/>
+        </w:rPr>
+        <w:t xml:space="preserve">. </w:t>
+      </w:r>
+      <w:r>
+        <w:rPr>
+          <w:rtl w:val="0"/>
+        </w:rPr>
+        <w:t xml:space="preserve"> The Manufacturing of Greta Thunberg </w:t>
+      </w:r>
+      <w:r>
+        <w:rPr>
+          <w:rtl w:val="0"/>
+        </w:rPr>
+        <w:t xml:space="preserve">– </w:t>
+      </w:r>
+      <w:r>
+        <w:rPr>
+          <w:rtl w:val="0"/>
+        </w:rPr>
+        <w:t>for Consent: The Political Economy of the Non-Profit Industrial Complex</w:t>
+      </w:r>
+      <w:r>
+        <w:rPr>
+          <w:rtl w:val="0"/>
+        </w:rPr>
+        <w:t xml:space="preserve">. </w:t>
+      </w:r>
+      <w:r>
+        <w:rPr>
+          <w:rtl w:val="0"/>
+        </w:rPr>
+        <w:t xml:space="preserve"> The Art of Annihilation</w:t>
+      </w:r>
+      <w:r>
+        <w:rPr>
+          <w:rtl w:val="0"/>
+        </w:rPr>
+        <w:t>, 2019</w:t>
       </w:r>
       <w:r>
         <w:rPr>
@@ -17218,48 +17382,6 @@
         <w:rPr>
           <w:rtl w:val="0"/>
         </w:rPr>
-        <w:t xml:space="preserve"> </w:t>
-      </w:r>
-      <w:r>
-        <w:rPr>
-          <w:rtl w:val="0"/>
-        </w:rPr>
-        <w:t xml:space="preserve"> </w:t>
-      </w:r>
-      <w:r>
-        <w:rPr>
-          <w:rtl w:val="0"/>
-        </w:rPr>
-        <w:t>How &amp; Why Big Oil Conquered The World</w:t>
-      </w:r>
-      <w:r>
-        <w:rPr>
-          <w:rtl w:val="0"/>
-        </w:rPr>
-        <w:t xml:space="preserve">. </w:t>
-      </w:r>
-      <w:r>
-        <w:rPr>
-          <w:rtl w:val="0"/>
-        </w:rPr>
-        <w:t xml:space="preserve"> The Corbett Report</w:t>
-      </w:r>
-      <w:r>
-        <w:rPr>
-          <w:rtl w:val="0"/>
-        </w:rPr>
-        <w:t>, 2017</w:t>
-      </w:r>
-      <w:r>
-        <w:rPr>
-          <w:rtl w:val="0"/>
-        </w:rPr>
-        <w:t>.</w:t>
-      </w:r>
-      <w:r>
-        <w:rPr>
-          <w:rtl w:val="0"/>
-        </w:rPr>
         <w:t xml:space="preserve">  </w:t>
       </w:r>
       <w:r>
@@ -17278,7 +17400,7 @@
         <w:rPr>
           <w:rStyle w:val="Hyperlink.0"/>
         </w:rPr>
-        <w:instrText xml:space="preserve"> HYPERLINK "https://www.corbettreport.com/bigoil/"</w:instrText>
+        <w:instrText xml:space="preserve"> HYPERLINK "https://www.theartofannihilation.com/the-manufacturing-of-greta-thunberg-for-consent-the-political-economy-of-the-non-profit-industrial-complex/"</w:instrText>
       </w:r>
       <w:r>
         <w:rPr>
@@ -17290,9 +17412,8 @@
         <w:rPr>
           <w:rStyle w:val="Hyperlink.0"/>
           <w:rtl w:val="0"/>
-          <w:lang w:val="fr-FR"/>
-        </w:rPr>
-        <w:t>https://www.corbettreport.com/bigoil/</w:t>
+        </w:rPr>
+        <w:t>https://www.theartofannihilation.com/the-manufacturing-of-greta-thunberg-for-consent-the-political-economy-of-the-non-profit-industrial-complex/</w:t>
       </w:r>
       <w:r>
         <w:rPr/>
@@ -17315,6 +17436,120 @@
           <w:rtl w:val="0"/>
         </w:rPr>
         <w:t xml:space="preserve">[55]: </w:t>
+      </w:r>
+      <w:r>
+        <w:rPr>
+          <w:rtl w:val="0"/>
+        </w:rPr>
+        <w:t>Corbett, James</w:t>
+      </w:r>
+      <w:r>
+        <w:rPr>
+          <w:rtl w:val="0"/>
+        </w:rPr>
+        <w:t>.</w:t>
+      </w:r>
+      <w:r>
+        <w:rPr>
+          <w:rtl w:val="0"/>
+        </w:rPr>
+        <w:t xml:space="preserve"> </w:t>
+      </w:r>
+      <w:r>
+        <w:rPr>
+          <w:rtl w:val="0"/>
+        </w:rPr>
+        <w:t xml:space="preserve"> </w:t>
+      </w:r>
+      <w:r>
+        <w:rPr>
+          <w:rtl w:val="0"/>
+        </w:rPr>
+        <w:t>How &amp; Why Big Oil Conquered The World</w:t>
+      </w:r>
+      <w:r>
+        <w:rPr>
+          <w:rtl w:val="0"/>
+        </w:rPr>
+        <w:t xml:space="preserve">. </w:t>
+      </w:r>
+      <w:r>
+        <w:rPr>
+          <w:rtl w:val="0"/>
+        </w:rPr>
+        <w:t xml:space="preserve"> The Corbett Report</w:t>
+      </w:r>
+      <w:r>
+        <w:rPr>
+          <w:rtl w:val="0"/>
+        </w:rPr>
+        <w:t>, 2017</w:t>
+      </w:r>
+      <w:r>
+        <w:rPr>
+          <w:rtl w:val="0"/>
+        </w:rPr>
+        <w:t>.</w:t>
+      </w:r>
+      <w:r>
+        <w:rPr>
+          <w:rtl w:val="0"/>
+        </w:rPr>
+        <w:t xml:space="preserve">  </w:t>
+      </w:r>
+      <w:r>
+        <w:rPr>
+          <w:rtl w:val="0"/>
+        </w:rPr>
+        <w:t xml:space="preserve">Available from: </w:t>
+      </w:r>
+      <w:r>
+        <w:rPr>
+          <w:rStyle w:val="Hyperlink.0"/>
+        </w:rPr>
+        <w:fldChar w:fldCharType="begin" w:fldLock="0"/>
+      </w:r>
+      <w:r>
+        <w:rPr>
+          <w:rStyle w:val="Hyperlink.0"/>
+        </w:rPr>
+        <w:instrText xml:space="preserve"> HYPERLINK "https://www.corbettreport.com/bigoil/"</w:instrText>
+      </w:r>
+      <w:r>
+        <w:rPr>
+          <w:rStyle w:val="Hyperlink.0"/>
+        </w:rPr>
+        <w:fldChar w:fldCharType="separate" w:fldLock="0"/>
+      </w:r>
+      <w:r>
+        <w:rPr>
+          <w:rStyle w:val="Hyperlink.0"/>
+          <w:rtl w:val="0"/>
+          <w:lang w:val="fr-FR"/>
+        </w:rPr>
+        <w:t>https://www.corbettreport.com/bigoil/</w:t>
+      </w:r>
+      <w:r>
+        <w:rPr/>
+        <w:fldChar w:fldCharType="end" w:fldLock="0"/>
+      </w:r>
+      <w:r>
+        <w:rPr>
+          <w:rtl w:val="0"/>
+        </w:rPr>
+        <w:t>.</w:t>
+      </w:r>
+    </w:p>
+    <w:p>
+      <w:pPr>
+        <w:pStyle w:val="Body.0"/>
+        <w:bidi w:val="0"/>
+      </w:pPr>
+      <w:r>
+        <w:rPr>
+          <w:rtl w:val="0"/>
+        </w:rPr>
+        <w:t xml:space="preserve">[56]: </w:t>
       </w:r>
       <w:r>
         <w:rPr>

</xml_diff>

<commit_message>
Address isotopic analyses related objections
</commit_message>
<xml_diff>
--- a/en/A Climate Counternarrative.docx
+++ b/en/A Climate Counternarrative.docx
@@ -3111,7 +3111,90 @@
         <w:rPr>
           <w:rtl w:val="0"/>
         </w:rPr>
-        <w:t xml:space="preserve">Fossil fuels contribute atmospheric carbon dioxide too, of course.  </w:t>
+        <w:t>I</w:t>
+      </w:r>
+      <w:r>
+        <w:rPr>
+          <w:rtl w:val="0"/>
+        </w:rPr>
+        <w:t>sotopic analyses</w:t>
+      </w:r>
+      <w:r>
+        <w:rPr>
+          <w:rtl w:val="0"/>
+        </w:rPr>
+        <w:t xml:space="preserve"> have traditionally led scientists to blame fossil fuels for the rise in atmospheric carbon dioxide.  T</w:t>
+      </w:r>
+      <w:r>
+        <w:rPr>
+          <w:rtl w:val="0"/>
+        </w:rPr>
+        <w:t>he canopy explanation laid out above</w:t>
+      </w:r>
+      <w:r>
+        <w:rPr>
+          <w:rtl w:val="0"/>
+        </w:rPr>
+        <w:t xml:space="preserve"> is not incompatible with those results.  Plant canopy is soaking up nearby fossil fuel emissions per above.  Tilling and harvesting operations then release it into the atmosphere.  </w:t>
+      </w:r>
+      <w:r>
+        <w:rPr>
+          <w:rStyle w:val="Hyperlink.0"/>
+        </w:rPr>
+        <w:fldChar w:fldCharType="begin" w:fldLock="0"/>
+      </w:r>
+      <w:r>
+        <w:rPr>
+          <w:rStyle w:val="Hyperlink.0"/>
+        </w:rPr>
+        <w:instrText xml:space="preserve"> HYPERLINK "https://www.youtube.com/watch?v=x1SgmFa0r04"</w:instrText>
+      </w:r>
+      <w:r>
+        <w:rPr>
+          <w:rStyle w:val="Hyperlink.0"/>
+        </w:rPr>
+        <w:fldChar w:fldCharType="separate" w:fldLock="0"/>
+      </w:r>
+      <w:r>
+        <w:rPr>
+          <w:rStyle w:val="Hyperlink.0"/>
+          <w:rtl w:val="0"/>
+        </w:rPr>
+        <w:t>NASA visualizations</w:t>
+      </w:r>
+      <w:r>
+        <w:rPr/>
+        <w:fldChar w:fldCharType="end" w:fldLock="0"/>
+      </w:r>
+      <w:r>
+        <w:rPr>
+          <w:rtl w:val="0"/>
+        </w:rPr>
+        <w:t xml:space="preserve"> [15] show that it then migrates to the Arctic.  And the Arctic ocean then absorbs most of it.  Topsoil carbon is fueling the rise in atmospheric carbon dioxide, and this pathway is moving topsoil carbon into the ocean.  That slowly cycles old carbon out of the atmosphere.  Hence the isotope analyses that find that the carbon in the atmosphere is tied to fossil fuels.  It</w:t>
+      </w:r>
+      <w:r>
+        <w:rPr>
+          <w:rtl w:val="0"/>
+        </w:rPr>
+        <w:t>’</w:t>
+      </w:r>
+      <w:r>
+        <w:rPr>
+          <w:rtl w:val="0"/>
+        </w:rPr>
+        <w:t>s because it is.</w:t>
+      </w:r>
+    </w:p>
+    <w:p>
+      <w:pPr>
+        <w:pStyle w:val="Body.0"/>
+        <w:bidi w:val="0"/>
+      </w:pPr>
+      <w:r>
+        <w:rPr>
+          <w:rtl w:val="0"/>
+        </w:rPr>
+        <w:t xml:space="preserve">With this being said, fossil fuels do contribute atmospheric carbon dioxide directly.  </w:t>
       </w:r>
       <w:r>
         <w:rPr>

</xml_diff>

<commit_message>
Link to more recent EarthArXiv article
</commit_message>
<xml_diff>
--- a/en/A Climate Counternarrative.docx
+++ b/en/A Climate Counternarrative.docx
@@ -864,7 +864,7 @@
       </w:r>
       <w:r>
         <w:rPr>
-          <w:rtl w:val="0"/>
+          <w:rtl w:val="1"/>
         </w:rPr>
         <w:t>’</w:t>
       </w:r>
@@ -1645,7 +1645,7 @@
       </w:r>
       <w:r>
         <w:rPr>
-          <w:rtl w:val="0"/>
+          <w:rtl w:val="1"/>
         </w:rPr>
         <w:t>’</w:t>
       </w:r>
@@ -1850,7 +1850,7 @@
       </w:r>
       <w:r>
         <w:rPr>
-          <w:rtl w:val="0"/>
+          <w:rtl w:val="1"/>
         </w:rPr>
         <w:t>’</w:t>
       </w:r>
@@ -2355,6 +2355,7 @@
       <w:r>
         <w:rPr>
           <w:rtl w:val="0"/>
+          <w:lang w:val="it-IT"/>
         </w:rPr>
         <w:t xml:space="preserve"> fine print </w:t>
       </w:r>
@@ -2734,6 +2735,7 @@
       <w:r>
         <w:rPr>
           <w:rtl w:val="0"/>
+          <w:lang w:val="pt-PT"/>
         </w:rPr>
         <w:t xml:space="preserve"> [</w:t>
       </w:r>
@@ -2794,6 +2796,7 @@
       <w:r>
         <w:rPr>
           <w:rtl w:val="0"/>
+          <w:lang w:val="pt-PT"/>
         </w:rPr>
         <w:t>[</w:t>
       </w:r>
@@ -2806,6 +2809,7 @@
       <w:r>
         <w:rPr>
           <w:rtl w:val="0"/>
+          <w:lang w:val="pt-PT"/>
         </w:rPr>
         <w:t>]</w:t>
       </w:r>
@@ -2996,6 +3000,7 @@
       <w:r>
         <w:rPr>
           <w:rtl w:val="0"/>
+          <w:lang w:val="es-ES_tradnl"/>
         </w:rPr>
         <w:t>reduc</w:t>
       </w:r>
@@ -3020,7 +3025,6 @@
       <w:r>
         <w:rPr>
           <w:rtl w:val="0"/>
-          <w:lang w:val="fr-FR"/>
         </w:rPr>
         <w:t>emissions</w:t>
       </w:r>
@@ -3328,6 +3332,7 @@
       <w:r>
         <w:rPr>
           <w:rtl w:val="0"/>
+          <w:lang w:val="pt-PT"/>
         </w:rPr>
         <w:t xml:space="preserve"> [</w:t>
       </w:r>
@@ -3340,6 +3345,7 @@
       <w:r>
         <w:rPr>
           <w:rtl w:val="0"/>
+          <w:lang w:val="pt-PT"/>
         </w:rPr>
         <w:t>]</w:t>
       </w:r>
@@ -3436,6 +3442,7 @@
       <w:r>
         <w:rPr>
           <w:rtl w:val="0"/>
+          <w:lang w:val="pt-PT"/>
         </w:rPr>
         <w:t>[15]</w:t>
       </w:r>
@@ -3976,6 +3983,7 @@
       <w:r>
         <w:rPr>
           <w:rtl w:val="0"/>
+          <w:lang w:val="pt-PT"/>
         </w:rPr>
         <w:t xml:space="preserve"> [</w:t>
       </w:r>
@@ -4660,7 +4668,7 @@
       </w:r>
       <w:r>
         <w:rPr>
-          <w:rtl w:val="0"/>
+          <w:rtl w:val="1"/>
         </w:rPr>
         <w:t>’</w:t>
       </w:r>
@@ -5883,6 +5891,7 @@
       <w:r>
         <w:rPr>
           <w:rtl w:val="0"/>
+          <w:lang w:val="zh-TW" w:eastAsia="zh-TW"/>
         </w:rPr>
         <w:t>?</w:t>
       </w:r>
@@ -5967,7 +5976,7 @@
       </w:r>
       <w:r>
         <w:rPr>
-          <w:rtl w:val="0"/>
+          <w:rtl w:val="1"/>
         </w:rPr>
         <w:t>’</w:t>
       </w:r>
@@ -6764,7 +6773,7 @@
       <w:r>
         <w:rPr>
           <w:rtl w:val="0"/>
-          <w:lang w:val="nl-NL"/>
+          <w:lang w:val="fr-FR"/>
         </w:rPr>
         <w:t xml:space="preserve">conservancies </w:t>
       </w:r>
@@ -7011,6 +7020,7 @@
       <w:r>
         <w:rPr>
           <w:rtl w:val="0"/>
+          <w:lang w:val="de-DE"/>
         </w:rPr>
         <w:t xml:space="preserve">  Th</w:t>
       </w:r>
@@ -7541,6 +7551,7 @@
       <w:r>
         <w:rPr>
           <w:rtl w:val="0"/>
+          <w:lang w:val="pt-PT"/>
         </w:rPr>
         <w:t>[</w:t>
       </w:r>
@@ -7553,6 +7564,7 @@
       <w:r>
         <w:rPr>
           <w:rtl w:val="0"/>
+          <w:lang w:val="pt-PT"/>
         </w:rPr>
         <w:t>]</w:t>
       </w:r>
@@ -7667,7 +7679,7 @@
       </w:r>
       <w:r>
         <w:rPr>
-          <w:rtl w:val="0"/>
+          <w:rtl w:val="1"/>
         </w:rPr>
         <w:t>’</w:t>
       </w:r>
@@ -7769,6 +7781,7 @@
       <w:r>
         <w:rPr>
           <w:rtl w:val="0"/>
+          <w:lang w:val="nl-NL"/>
         </w:rPr>
         <w:t xml:space="preserve">lever </w:t>
       </w:r>
@@ -8282,7 +8295,7 @@
         <w:rPr>
           <w:rStyle w:val="Hyperlink.0"/>
         </w:rPr>
-        <w:instrText xml:space="preserve"> HYPERLINK "https://eartharxiv.org/repository/view/5246/"</w:instrText>
+        <w:instrText xml:space="preserve"> HYPERLINK "https://eartharxiv.org/repository/view/5378/"</w:instrText>
       </w:r>
       <w:r>
         <w:rPr>
@@ -8341,7 +8354,7 @@
         <w:rPr>
           <w:rStyle w:val="Hyperlink.0"/>
         </w:rPr>
-        <w:instrText xml:space="preserve"> HYPERLINK "https://eartharxiv.org/repository/view/5246/"</w:instrText>
+        <w:instrText xml:space="preserve"> HYPERLINK "https://eartharxiv.org/repository/view/5378/"</w:instrText>
       </w:r>
       <w:r>
         <w:rPr>
@@ -8374,7 +8387,7 @@
       </w:r>
       <w:r>
         <w:rPr>
-          <w:rtl w:val="0"/>
+          <w:rtl w:val="1"/>
         </w:rPr>
         <w:t>’</w:t>
       </w:r>
@@ -8472,7 +8485,7 @@
         <w:rPr>
           <w:rStyle w:val="Hyperlink.0"/>
         </w:rPr>
-        <w:instrText xml:space="preserve"> HYPERLINK "https://eartharxiv.org/repository/view/5246/"</w:instrText>
+        <w:instrText xml:space="preserve"> HYPERLINK "https://eartharxiv.org/repository/view/5378/"</w:instrText>
       </w:r>
       <w:r>
         <w:rPr>
@@ -8554,7 +8567,7 @@
       <w:r>
         <w:rPr>
           <w:rtl w:val="0"/>
-          <w:lang w:val="it-IT"/>
+          <w:lang w:val="es-ES_tradnl"/>
         </w:rPr>
         <w:t>carbon dioxide pipelines</w:t>
       </w:r>
@@ -8695,7 +8708,7 @@
         <w:rPr>
           <w:rStyle w:val="Hyperlink.0"/>
         </w:rPr>
-        <w:instrText xml:space="preserve"> HYPERLINK "https://eartharxiv.org/repository/view/5246/"</w:instrText>
+        <w:instrText xml:space="preserve"> HYPERLINK "https://eartharxiv.org/repository/view/5378/"</w:instrText>
       </w:r>
       <w:r>
         <w:rPr>
@@ -8811,14 +8824,13 @@
       </w:r>
       <w:r>
         <w:rPr>
-          <w:rtl w:val="0"/>
+          <w:rtl w:val="1"/>
         </w:rPr>
         <w:t>’</w:t>
       </w:r>
       <w:r>
         <w:rPr>
           <w:rtl w:val="0"/>
-          <w:lang w:val="it-IT"/>
         </w:rPr>
         <w:t>re a</w:t>
       </w:r>
@@ -9398,6 +9410,7 @@
       <w:r>
         <w:rPr>
           <w:rtl w:val="0"/>
+          <w:lang w:val="pt-PT"/>
         </w:rPr>
         <w:t>[</w:t>
       </w:r>
@@ -9410,6 +9423,7 @@
       <w:r>
         <w:rPr>
           <w:rtl w:val="0"/>
+          <w:lang w:val="pt-PT"/>
         </w:rPr>
         <w:t>]</w:t>
       </w:r>
@@ -9481,6 +9495,7 @@
       <w:r>
         <w:rPr>
           <w:rtl w:val="0"/>
+          <w:lang w:val="pt-PT"/>
         </w:rPr>
         <w:t>[</w:t>
       </w:r>
@@ -9493,6 +9508,7 @@
       <w:r>
         <w:rPr>
           <w:rtl w:val="0"/>
+          <w:lang w:val="pt-PT"/>
         </w:rPr>
         <w:t>]</w:t>
       </w:r>
@@ -9700,7 +9716,6 @@
       <w:r>
         <w:rPr>
           <w:rtl w:val="0"/>
-          <w:lang w:val="it-IT"/>
         </w:rPr>
         <w:t xml:space="preserve">limate </w:t>
       </w:r>
@@ -9991,6 +10006,7 @@
       <w:r>
         <w:rPr>
           <w:rtl w:val="0"/>
+          <w:lang w:val="pt-PT"/>
         </w:rPr>
         <w:t>[</w:t>
       </w:r>
@@ -10003,6 +10019,7 @@
       <w:r>
         <w:rPr>
           <w:rtl w:val="0"/>
+          <w:lang w:val="pt-PT"/>
         </w:rPr>
         <w:t>]</w:t>
       </w:r>
@@ -10064,6 +10081,7 @@
       <w:r>
         <w:rPr>
           <w:rtl w:val="0"/>
+          <w:lang w:val="pt-PT"/>
         </w:rPr>
         <w:t>[</w:t>
       </w:r>
@@ -10076,6 +10094,7 @@
       <w:r>
         <w:rPr>
           <w:rtl w:val="0"/>
+          <w:lang w:val="pt-PT"/>
         </w:rPr>
         <w:t>]</w:t>
       </w:r>
@@ -11169,7 +11188,6 @@
       <w:r>
         <w:rPr>
           <w:rtl w:val="0"/>
-          <w:lang w:val="de-DE"/>
         </w:rPr>
         <w:t xml:space="preserve"> underlings</w:t>
       </w:r>
@@ -11400,7 +11418,6 @@
       <w:r>
         <w:rPr>
           <w:rtl w:val="0"/>
-          <w:lang w:val="de-DE"/>
         </w:rPr>
         <w:t>shepherd</w:t>
       </w:r>
@@ -11437,7 +11454,7 @@
       <w:r>
         <w:rPr>
           <w:rtl w:val="0"/>
-          <w:lang w:val="da-DK"/>
+          <w:lang w:val="nl-NL"/>
         </w:rPr>
         <w:t xml:space="preserve">let </w:t>
       </w:r>
@@ -11520,7 +11537,7 @@
         <w:rPr>
           <w:rtl w:val="0"/>
         </w:rPr>
-        <w:t>: This research and this article were funded out of pocket.</w:t>
+        <w:t>: This work was funded out of pocket.</w:t>
       </w:r>
     </w:p>
     <w:p>
@@ -11535,7 +11552,7 @@
           <w:rtl w:val="0"/>
           <w:lang w:val="en-US"/>
         </w:rPr>
-        <w:t>Support the Author</w:t>
+        <w:t>Support this work</w:t>
       </w:r>
       <w:r>
         <w:rPr>
@@ -11597,7 +11614,7 @@
         <w:rPr>
           <w:rtl w:val="0"/>
         </w:rPr>
-        <w:t xml:space="preserve">: Andrea Widburg edited the earlier version of this article that appeared on </w:t>
+        <w:t xml:space="preserve">: Andrea Widburg edited the earlier version of this work that appeared on </w:t>
       </w:r>
       <w:r>
         <w:rPr>
@@ -11657,7 +11674,7 @@
       </w:r>
       <w:r>
         <w:rPr>
-          <w:rtl w:val="0"/>
+          <w:rtl w:val="1"/>
         </w:rPr>
         <w:t>’</w:t>
       </w:r>
@@ -11776,7 +11793,7 @@
       </w:r>
       <w:r>
         <w:rPr>
-          <w:rtl w:val="0"/>
+          <w:rtl w:val="1"/>
         </w:rPr>
         <w:t>’</w:t>
       </w:r>
@@ -11840,20 +11857,7 @@
         <w:rPr>
           <w:rtl w:val="0"/>
         </w:rPr>
-        <w:t xml:space="preserve"> from distributed </w:t>
-      </w:r>
-      <w:r>
-        <w:rPr>
-          <w:rtl w:val="0"/>
-          <w:lang w:val="fr-FR"/>
-        </w:rPr>
-        <w:t>source control</w:t>
-      </w:r>
-      <w:r>
-        <w:rPr>
-          <w:rtl w:val="0"/>
-        </w:rPr>
-        <w:t xml:space="preserve"> </w:t>
+        <w:t xml:space="preserve"> and derivatives from distributed source control </w:t>
       </w:r>
       <w:r>
         <w:rPr>
@@ -11867,61 +11871,6 @@
           <w:rtl w:val="0"/>
         </w:rPr>
         <w:t>ies.</w:t>
-      </w:r>
-      <w:r>
-        <w:rPr>
-          <w:rtl w:val="0"/>
-        </w:rPr>
-        <w:t xml:space="preserve"> </w:t>
-      </w:r>
-      <w:r>
-        <w:rPr>
-          <w:rtl w:val="0"/>
-        </w:rPr>
-        <w:t xml:space="preserve"> T</w:t>
-      </w:r>
-      <w:r>
-        <w:rPr>
-          <w:rtl w:val="0"/>
-        </w:rPr>
-        <w:t>o help ensure that this work stays resilient</w:t>
-      </w:r>
-      <w:r>
-        <w:rPr>
-          <w:rtl w:val="0"/>
-        </w:rPr>
-        <w:t>, save and p</w:t>
-      </w:r>
-      <w:r>
-        <w:rPr>
-          <w:rtl w:val="0"/>
-        </w:rPr>
-        <w:t>rint a copy</w:t>
-      </w:r>
-      <w:r>
-        <w:rPr>
-          <w:rtl w:val="0"/>
-        </w:rPr>
-        <w:t xml:space="preserve">, or clone and </w:t>
-      </w:r>
-      <w:r>
-        <w:rPr>
-          <w:rtl w:val="0"/>
-        </w:rPr>
-        <w:t xml:space="preserve">host </w:t>
-      </w:r>
-      <w:r>
-        <w:rPr>
-          <w:rtl w:val="0"/>
-          <w:lang w:val="it-IT"/>
-        </w:rPr>
-        <w:t xml:space="preserve">a copy </w:t>
-      </w:r>
-      <w:r>
-        <w:rPr>
-          <w:rtl w:val="0"/>
-        </w:rPr>
-        <w:t>of a repository.</w:t>
       </w:r>
     </w:p>
     <w:p>
@@ -12302,6 +12251,7 @@
         <w:rPr>
           <w:rStyle w:val="Hyperlink.0"/>
           <w:rtl w:val="0"/>
+          <w:lang w:val="de-DE"/>
         </w:rPr>
         <w:t>https://doi.org/10.5194/bg-16-3703-2019</w:t>
       </w:r>
@@ -12445,7 +12395,6 @@
       <w:r>
         <w:rPr>
           <w:rtl w:val="0"/>
-          <w:lang w:val="de-DE"/>
         </w:rPr>
         <w:t>Marshall-Chalmers, Anne</w:t>
       </w:r>
@@ -12553,6 +12502,7 @@
       <w:r>
         <w:rPr>
           <w:rtl w:val="0"/>
+          <w:lang w:val="pt-PT"/>
         </w:rPr>
         <w:t>[5]</w:t>
       </w:r>
@@ -12654,7 +12604,6 @@
       <w:r>
         <w:rPr>
           <w:rtl w:val="0"/>
-          <w:lang w:val="fr-FR"/>
         </w:rPr>
         <w:t xml:space="preserve"> Survival International</w:t>
       </w:r>
@@ -12948,7 +12897,6 @@
       <w:r>
         <w:rPr>
           <w:rtl w:val="0"/>
-          <w:lang w:val="fr-FR"/>
         </w:rPr>
         <w:t xml:space="preserve"> Survival International</w:t>
       </w:r>
@@ -13043,7 +12991,8 @@
       </w:r>
       <w:r>
         <w:rPr>
-          <w:rtl w:val="0"/>
+          <w:rtl w:val="1"/>
+          <w:lang w:val="ar-SA" w:bidi="ar-SA"/>
         </w:rPr>
         <w:t>“</w:t>
       </w:r>
@@ -13554,7 +13503,7 @@
       </w:r>
       <w:r>
         <w:rPr>
-          <w:rtl w:val="0"/>
+          <w:rtl w:val="1"/>
         </w:rPr>
         <w:t>’</w:t>
       </w:r>
@@ -14060,7 +14009,6 @@
       <w:r>
         <w:rPr>
           <w:rtl w:val="0"/>
-          <w:lang w:val="da-DK"/>
         </w:rPr>
         <w:t>Yang, G.-L.</w:t>
       </w:r>
@@ -14085,7 +14033,6 @@
       <w:r>
         <w:rPr>
           <w:rtl w:val="0"/>
-          <w:lang w:val="it-IT"/>
         </w:rPr>
         <w:t xml:space="preserve">Int. J. Mol. Sci. 2022, 23, 15231. </w:t>
       </w:r>
@@ -15431,7 +15378,7 @@
       </w:r>
       <w:r>
         <w:rPr>
-          <w:rtl w:val="0"/>
+          <w:rtl w:val="1"/>
         </w:rPr>
         <w:t>‘</w:t>
       </w:r>
@@ -15443,7 +15390,7 @@
       </w:r>
       <w:r>
         <w:rPr>
-          <w:rtl w:val="0"/>
+          <w:rtl w:val="1"/>
         </w:rPr>
         <w:t>’</w:t>
       </w:r>
@@ -15455,7 +15402,7 @@
       </w:r>
       <w:r>
         <w:rPr>
-          <w:rtl w:val="0"/>
+          <w:rtl w:val="1"/>
         </w:rPr>
         <w:t>‘</w:t>
       </w:r>
@@ -15467,7 +15414,7 @@
       </w:r>
       <w:r>
         <w:rPr>
-          <w:rtl w:val="0"/>
+          <w:rtl w:val="1"/>
         </w:rPr>
         <w:t xml:space="preserve">’ </w:t>
       </w:r>
@@ -15575,7 +15522,6 @@
       <w:r>
         <w:rPr>
           <w:rtl w:val="0"/>
-          <w:lang w:val="fr-FR"/>
         </w:rPr>
         <w:t xml:space="preserve"> Survival International</w:t>
       </w:r>
@@ -15893,7 +15839,6 @@
       <w:r>
         <w:rPr>
           <w:rtl w:val="0"/>
-          <w:lang w:val="it-IT"/>
         </w:rPr>
         <w:t>Solnit, Rebecca</w:t>
       </w:r>
@@ -16103,13 +16048,25 @@
         <w:rPr>
           <w:rtl w:val="0"/>
         </w:rPr>
-        <w:t xml:space="preserve"> Revisiting the Climate Narrative</w:t>
-      </w:r>
-      <w:r>
-        <w:rPr>
-          <w:rtl w:val="0"/>
-        </w:rPr>
-        <w:t>.</w:t>
+        <w:t xml:space="preserve"> </w:t>
+      </w:r>
+      <w:r>
+        <w:rPr>
+          <w:rtl w:val="0"/>
+        </w:rPr>
+        <w:t>Carbon Accounting is Making a Canopy</w:t>
+      </w:r>
+      <w:r>
+        <w:rPr>
+          <w:rtl w:val="0"/>
+        </w:rPr>
+        <w:t xml:space="preserve"> </w:t>
+      </w:r>
+      <w:r>
+        <w:rPr>
+          <w:rtl w:val="0"/>
+        </w:rPr>
+        <w:t>Problem Look Like an Energy Problem.</w:t>
       </w:r>
       <w:r>
         <w:rPr>
@@ -16145,7 +16102,7 @@
         <w:rPr>
           <w:rStyle w:val="Hyperlink.0"/>
         </w:rPr>
-        <w:instrText xml:space="preserve"> HYPERLINK "https://doi.org/10.31223/X57077"</w:instrText>
+        <w:instrText xml:space="preserve"> HYPERLINK "https://doi.org/10.31223/X5NQ29"</w:instrText>
       </w:r>
       <w:r>
         <w:rPr>
@@ -16158,7 +16115,7 @@
           <w:rStyle w:val="Hyperlink.0"/>
           <w:rtl w:val="0"/>
         </w:rPr>
-        <w:t>https://doi.org/10.31223/X57077</w:t>
+        <w:t>https://doi.org/10.31223/X5NQ29</w:t>
       </w:r>
       <w:r>
         <w:rPr/>
@@ -16223,7 +16180,6 @@
         <w:rPr>
           <w:rStyle w:val="Hyperlink.0"/>
           <w:rtl w:val="0"/>
-          <w:lang w:val="es-ES_tradnl"/>
         </w:rPr>
         <w:t>http://climatecasechart.com</w:t>
       </w:r>
@@ -16438,7 +16394,7 @@
       </w:r>
       <w:r>
         <w:rPr>
-          <w:rtl w:val="0"/>
+          <w:rtl w:val="1"/>
         </w:rPr>
         <w:t>’</w:t>
       </w:r>
@@ -16565,7 +16521,6 @@
       <w:r>
         <w:rPr>
           <w:rtl w:val="0"/>
-          <w:lang w:val="fr-FR"/>
         </w:rPr>
         <w:t xml:space="preserve"> Survival International</w:t>
       </w:r>
@@ -16971,7 +16926,7 @@
       </w:r>
       <w:r>
         <w:rPr>
-          <w:rtl w:val="0"/>
+          <w:rtl w:val="1"/>
         </w:rPr>
         <w:t>‘</w:t>
       </w:r>
@@ -16984,7 +16939,7 @@
       </w:r>
       <w:r>
         <w:rPr>
-          <w:rtl w:val="0"/>
+          <w:rtl w:val="1"/>
         </w:rPr>
         <w:t xml:space="preserve">’ </w:t>
       </w:r>
@@ -16996,7 +16951,7 @@
       </w:r>
       <w:r>
         <w:rPr>
-          <w:rtl w:val="0"/>
+          <w:rtl w:val="1"/>
         </w:rPr>
         <w:t>‘</w:t>
       </w:r>
@@ -17008,7 +16963,7 @@
       </w:r>
       <w:r>
         <w:rPr>
-          <w:rtl w:val="0"/>
+          <w:rtl w:val="1"/>
         </w:rPr>
         <w:t xml:space="preserve">’ </w:t>
       </w:r>

</xml_diff>